<commit_message>
Realización de capturas de pantalla para la documetación del Bot
Realizadas las capturas de pantalla referentes a la parte de insertar información en la BD con el Bot de Telegram.
</commit_message>
<xml_diff>
--- a/Documentacion/3º Entregable.docx
+++ b/Documentacion/3º Entregable.docx
@@ -430,7 +430,7 @@
               </mc:Choice>
               <mc:Fallback>
                 <w:pict>
-                  <v:line w14:anchorId="35CD3B3B" id="Straight Connector 3" o:spid="_x0000_s1026" style="position:absolute;flip:y;z-index:251658245;visibility:visible;mso-wrap-style:square;mso-width-percent:0;mso-height-percent:0;mso-wrap-distance-left:9pt;mso-wrap-distance-top:0;mso-wrap-distance-right:9pt;mso-wrap-distance-bottom:0;mso-position-horizontal:absolute;mso-position-horizontal-relative:text;mso-position-vertical:absolute;mso-position-vertical-relative:text;mso-width-percent:0;mso-height-percent:0;mso-width-relative:margin;mso-height-relative:margin" from="149.7pt,293.5pt" to="404.4pt,294.45pt" o:gfxdata="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" strokecolor="#4acbee" strokeweight="4.5pt">
+                  <v:line w14:anchorId="2821FA27" id="Straight Connector 3" o:spid="_x0000_s1026" style="position:absolute;flip:y;z-index:251658245;visibility:visible;mso-wrap-style:square;mso-width-percent:0;mso-height-percent:0;mso-wrap-distance-left:9pt;mso-wrap-distance-top:0;mso-wrap-distance-right:9pt;mso-wrap-distance-bottom:0;mso-position-horizontal:absolute;mso-position-horizontal-relative:text;mso-position-vertical:absolute;mso-position-vertical-relative:text;mso-width-percent:0;mso-height-percent:0;mso-width-relative:margin;mso-height-relative:margin" from="149.7pt,293.5pt" to="404.4pt,294.45pt" o:gfxdata="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" strokecolor="#4acbee" strokeweight="4.5pt">
                     <v:stroke joinstyle="miter"/>
                   </v:line>
                 </w:pict>
@@ -11106,6 +11106,15 @@
         </w:rPr>
         <w:t>Historia de usuario:</w:t>
       </w:r>
+      <w:r>
+        <w:rPr>
+          <w:b/>
+          <w:bCs/>
+          <w:sz w:val="24"/>
+          <w:szCs w:val="24"/>
+        </w:rPr>
+        <w:t xml:space="preserve"> (Figura 8)</w:t>
+      </w:r>
     </w:p>
     <w:p>
       <w:pPr>
@@ -11467,7 +11476,7 @@
           </mc:Choice>
           <mc:Fallback>
             <w:pict>
-              <v:shape w14:anchorId="1C2FBED2" id="_x0000_s1035" type="#_x0000_t202" style="position:absolute;left:0;text-align:left;margin-left:35.55pt;margin-top:.45pt;width:324pt;height:136.2pt;z-index:251684872;visibility:visible;mso-wrap-style:square;mso-width-percent:0;mso-height-percent:0;mso-wrap-distance-left:9pt;mso-wrap-distance-top:3.6pt;mso-wrap-distance-right:9pt;mso-wrap-distance-bottom:3.6pt;mso-position-horizontal:absolute;mso-position-horizontal-relative:text;mso-position-vertical:absolute;mso-position-vertical-relative:text;mso-width-percent:0;mso-height-percent:0;mso-width-relative:margin;mso-height-relative:margin;v-text-anchor:top" o:gfxdata="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">
+              <v:shape w14:anchorId="1C2FBED2" id="_x0000_s1035" type="#_x0000_t202" style="position:absolute;left:0;text-align:left;margin-left:35.55pt;margin-top:.45pt;width:324pt;height:136.2pt;z-index:251684872;visibility:visible;mso-wrap-style:square;mso-width-percent:0;mso-height-percent:0;mso-wrap-distance-left:9pt;mso-wrap-distance-top:3.6pt;mso-wrap-distance-right:9pt;mso-wrap-distance-bottom:3.6pt;mso-position-horizontal:absolute;mso-position-horizontal-relative:text;mso-position-vertical:absolute;mso-position-vertical-relative:text;mso-width-percent:0;mso-height-percent:0;mso-width-relative:margin;mso-height-relative:margin;v-text-anchor:top" o:gfxdata="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">
                 <v:textbox>
                   <w:txbxContent>
                     <w:p>
@@ -12046,14 +12055,7 @@
           <w:sz w:val="24"/>
           <w:szCs w:val="24"/>
         </w:rPr>
-        <w:t>) VALUES (?)</w:t>
-      </w:r>
-      <w:r>
-        <w:rPr>
-          <w:sz w:val="24"/>
-          <w:szCs w:val="24"/>
-        </w:rPr>
-        <w:t>”</w:t>
+        <w:t>) VALUES (?)”</w:t>
       </w:r>
     </w:p>
     <w:p>
@@ -12123,6 +12125,33 @@
           <w:szCs w:val="24"/>
         </w:rPr>
         <w:t>Historia de usuario:</w:t>
+      </w:r>
+      <w:r>
+        <w:rPr>
+          <w:b/>
+          <w:bCs/>
+          <w:sz w:val="24"/>
+          <w:szCs w:val="24"/>
+        </w:rPr>
+        <w:t xml:space="preserve"> (</w:t>
+      </w:r>
+      <w:r>
+        <w:rPr>
+          <w:b/>
+          <w:bCs/>
+          <w:sz w:val="24"/>
+          <w:szCs w:val="24"/>
+        </w:rPr>
+        <w:t>Figura 9</w:t>
+      </w:r>
+      <w:r>
+        <w:rPr>
+          <w:b/>
+          <w:bCs/>
+          <w:sz w:val="24"/>
+          <w:szCs w:val="24"/>
+        </w:rPr>
+        <w:t>)</w:t>
       </w:r>
     </w:p>
     <w:p>
@@ -12142,7 +12171,7 @@
         <mc:AlternateContent>
           <mc:Choice Requires="wps">
             <w:drawing>
-              <wp:anchor distT="45720" distB="45720" distL="114300" distR="114300" simplePos="0" relativeHeight="251656192" behindDoc="0" locked="0" layoutInCell="1" allowOverlap="1" wp14:anchorId="15E1E845" wp14:editId="4FDF9B87">
+              <wp:anchor distT="45720" distB="45720" distL="114300" distR="114300" simplePos="0" relativeHeight="251686920" behindDoc="0" locked="0" layoutInCell="1" allowOverlap="1" wp14:anchorId="15E1E845" wp14:editId="4FDF9B87">
                 <wp:simplePos x="0" y="0"/>
                 <wp:positionH relativeFrom="column">
                   <wp:posOffset>451485</wp:posOffset>
@@ -12650,7 +12679,7 @@
           </mc:Choice>
           <mc:Fallback>
             <w:pict>
-              <v:shape w14:anchorId="15E1E845" id="_x0000_s1036" type="#_x0000_t202" style="position:absolute;left:0;text-align:left;margin-left:35.55pt;margin-top:.35pt;width:409.8pt;height:204.6pt;z-index:251656192;visibility:visible;mso-wrap-style:square;mso-width-percent:0;mso-height-percent:0;mso-wrap-distance-left:9pt;mso-wrap-distance-top:3.6pt;mso-wrap-distance-right:9pt;mso-wrap-distance-bottom:3.6pt;mso-position-horizontal:absolute;mso-position-horizontal-relative:text;mso-position-vertical:absolute;mso-position-vertical-relative:text;mso-width-percent:0;mso-height-percent:0;mso-width-relative:margin;mso-height-relative:margin;v-text-anchor:top" o:gfxdata="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">
+              <v:shape w14:anchorId="15E1E845" id="_x0000_s1036" type="#_x0000_t202" style="position:absolute;left:0;text-align:left;margin-left:35.55pt;margin-top:.35pt;width:409.8pt;height:204.6pt;z-index:251686920;visibility:visible;mso-wrap-style:square;mso-width-percent:0;mso-height-percent:0;mso-wrap-distance-left:9pt;mso-wrap-distance-top:3.6pt;mso-wrap-distance-right:9pt;mso-wrap-distance-bottom:3.6pt;mso-position-horizontal:absolute;mso-position-horizontal-relative:text;mso-position-vertical:absolute;mso-position-vertical-relative:text;mso-width-percent:0;mso-height-percent:0;mso-width-relative:margin;mso-height-relative:margin;v-text-anchor:top" o:gfxdata="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">
                 <v:textbox>
                   <w:txbxContent>
                     <w:p>
@@ -13582,7 +13611,7 @@
         <mc:AlternateContent>
           <mc:Choice Requires="wps">
             <w:drawing>
-              <wp:anchor distT="45720" distB="45720" distL="114300" distR="114300" simplePos="0" relativeHeight="251660288" behindDoc="0" locked="0" layoutInCell="1" allowOverlap="1" wp14:anchorId="67A2E538" wp14:editId="60C32127">
+              <wp:anchor distT="45720" distB="45720" distL="114300" distR="114300" simplePos="0" relativeHeight="251688968" behindDoc="0" locked="0" layoutInCell="1" allowOverlap="1" wp14:anchorId="67A2E538" wp14:editId="60C32127">
                 <wp:simplePos x="0" y="0"/>
                 <wp:positionH relativeFrom="margin">
                   <wp:align>right</wp:align>
@@ -14138,7 +14167,7 @@
           </mc:Choice>
           <mc:Fallback>
             <w:pict>
-              <v:shape w14:anchorId="67A2E538" id="_x0000_s1037" type="#_x0000_t202" style="position:absolute;left:0;text-align:left;margin-left:335.8pt;margin-top:24.15pt;width:387pt;height:200.4pt;z-index:251660288;visibility:visible;mso-wrap-style:square;mso-width-percent:0;mso-height-percent:0;mso-wrap-distance-left:9pt;mso-wrap-distance-top:3.6pt;mso-wrap-distance-right:9pt;mso-wrap-distance-bottom:3.6pt;mso-position-horizontal:right;mso-position-horizontal-relative:margin;mso-position-vertical:absolute;mso-position-vertical-relative:text;mso-width-percent:0;mso-height-percent:0;mso-width-relative:margin;mso-height-relative:margin;v-text-anchor:top" o:gfxdata="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">
+              <v:shape w14:anchorId="67A2E538" id="_x0000_s1037" type="#_x0000_t202" style="position:absolute;left:0;text-align:left;margin-left:335.8pt;margin-top:24.15pt;width:387pt;height:200.4pt;z-index:251688968;visibility:visible;mso-wrap-style:square;mso-width-percent:0;mso-height-percent:0;mso-wrap-distance-left:9pt;mso-wrap-distance-top:3.6pt;mso-wrap-distance-right:9pt;mso-wrap-distance-bottom:3.6pt;mso-position-horizontal:right;mso-position-horizontal-relative:margin;mso-position-vertical:absolute;mso-position-vertical-relative:text;mso-width-percent:0;mso-height-percent:0;mso-width-relative:margin;mso-height-relative:margin;v-text-anchor:top" o:gfxdata="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">
                 <v:textbox>
                   <w:txbxContent>
                     <w:p>
@@ -14652,6 +14681,42 @@
         </w:rPr>
         <w:t>Historia de usuario:</w:t>
       </w:r>
+      <w:r>
+        <w:rPr>
+          <w:b/>
+          <w:bCs/>
+          <w:sz w:val="24"/>
+          <w:szCs w:val="24"/>
+        </w:rPr>
+        <w:t xml:space="preserve"> </w:t>
+      </w:r>
+      <w:r>
+        <w:rPr>
+          <w:b/>
+          <w:bCs/>
+          <w:sz w:val="24"/>
+          <w:szCs w:val="24"/>
+        </w:rPr>
+        <w:t xml:space="preserve">(Figura </w:t>
+      </w:r>
+      <w:r>
+        <w:rPr>
+          <w:b/>
+          <w:bCs/>
+          <w:sz w:val="24"/>
+          <w:szCs w:val="24"/>
+        </w:rPr>
+        <w:t>10</w:t>
+      </w:r>
+      <w:r>
+        <w:rPr>
+          <w:b/>
+          <w:bCs/>
+          <w:sz w:val="24"/>
+          <w:szCs w:val="24"/>
+        </w:rPr>
+        <w:t>)</w:t>
+      </w:r>
     </w:p>
     <w:p>
       <w:pPr>
@@ -15216,6 +15281,15 @@
         </w:rPr>
         <w:t>Historia de usuario:</w:t>
       </w:r>
+      <w:r>
+        <w:rPr>
+          <w:b/>
+          <w:bCs/>
+          <w:sz w:val="24"/>
+          <w:szCs w:val="24"/>
+        </w:rPr>
+        <w:t xml:space="preserve"> (Figura 11)</w:t>
+      </w:r>
     </w:p>
     <w:p>
       <w:pPr>
@@ -15234,7 +15308,7 @@
         <mc:AlternateContent>
           <mc:Choice Requires="wps">
             <w:drawing>
-              <wp:anchor distT="45720" distB="45720" distL="114300" distR="114300" simplePos="0" relativeHeight="251664384" behindDoc="0" locked="0" layoutInCell="1" allowOverlap="1" wp14:anchorId="1FAE26CA" wp14:editId="07E2D1D4">
+              <wp:anchor distT="45720" distB="45720" distL="114300" distR="114300" simplePos="0" relativeHeight="251691016" behindDoc="0" locked="0" layoutInCell="1" allowOverlap="1" wp14:anchorId="1FAE26CA" wp14:editId="07E2D1D4">
                 <wp:simplePos x="0" y="0"/>
                 <wp:positionH relativeFrom="column">
                   <wp:posOffset>354330</wp:posOffset>
@@ -15611,7 +15685,7 @@
           </mc:Choice>
           <mc:Fallback>
             <w:pict>
-              <v:shape w14:anchorId="1FAE26CA" id="_x0000_s1038" type="#_x0000_t202" style="position:absolute;left:0;text-align:left;margin-left:27.9pt;margin-top:.4pt;width:309pt;height:108.6pt;z-index:251664384;visibility:visible;mso-wrap-style:square;mso-width-percent:0;mso-height-percent:0;mso-wrap-distance-left:9pt;mso-wrap-distance-top:3.6pt;mso-wrap-distance-right:9pt;mso-wrap-distance-bottom:3.6pt;mso-position-horizontal:absolute;mso-position-horizontal-relative:text;mso-position-vertical:absolute;mso-position-vertical-relative:text;mso-width-percent:0;mso-height-percent:0;mso-width-relative:margin;mso-height-relative:margin;v-text-anchor:top" o:gfxdata="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">
+              <v:shape w14:anchorId="1FAE26CA" id="_x0000_s1038" type="#_x0000_t202" style="position:absolute;left:0;text-align:left;margin-left:27.9pt;margin-top:.4pt;width:309pt;height:108.6pt;z-index:251691016;visibility:visible;mso-wrap-style:square;mso-width-percent:0;mso-height-percent:0;mso-wrap-distance-left:9pt;mso-wrap-distance-top:3.6pt;mso-wrap-distance-right:9pt;mso-wrap-distance-bottom:3.6pt;mso-position-horizontal:absolute;mso-position-horizontal-relative:text;mso-position-vertical:absolute;mso-position-vertical-relative:text;mso-width-percent:0;mso-height-percent:0;mso-width-relative:margin;mso-height-relative:margin;v-text-anchor:top" o:gfxdata="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">
                 <v:textbox>
                   <w:txbxContent>
                     <w:p>
@@ -16278,6 +16352,15 @@
           <w:szCs w:val="24"/>
         </w:rPr>
         <w:t>Historia de usuario:</w:t>
+      </w:r>
+      <w:r>
+        <w:rPr>
+          <w:b/>
+          <w:bCs/>
+          <w:sz w:val="24"/>
+          <w:szCs w:val="24"/>
+        </w:rPr>
+        <w:t xml:space="preserve"> (Figura 12)</w:t>
       </w:r>
     </w:p>
     <w:p>
@@ -16846,21 +16929,7 @@
                                 <w:sz w:val="24"/>
                                 <w:szCs w:val="24"/>
                               </w:rPr>
-                              <w:t xml:space="preserve">¿Qué dato quiere introducir en </w:t>
-                            </w:r>
-                            <w:r>
-                              <w:rPr>
-                                <w:sz w:val="24"/>
-                                <w:szCs w:val="24"/>
-                              </w:rPr>
-                              <w:t>teléfono</w:t>
-                            </w:r>
-                            <w:r>
-                              <w:rPr>
-                                <w:sz w:val="24"/>
-                                <w:szCs w:val="24"/>
-                              </w:rPr>
-                              <w:t>?</w:t>
+                              <w:t>¿Qué dato quiere introducir en teléfono?</w:t>
                             </w:r>
                           </w:p>
                           <w:p>
@@ -16970,7 +17039,7 @@
           </mc:Choice>
           <mc:Fallback>
             <w:pict>
-              <v:shape w14:anchorId="5A8EB8E8" id="_x0000_s1039" type="#_x0000_t202" style="position:absolute;left:0;text-align:left;margin-left:27.75pt;margin-top:.35pt;width:309pt;height:200.4pt;z-index:251693064;visibility:visible;mso-wrap-style:square;mso-width-percent:0;mso-height-percent:0;mso-wrap-distance-left:9pt;mso-wrap-distance-top:3.6pt;mso-wrap-distance-right:9pt;mso-wrap-distance-bottom:3.6pt;mso-position-horizontal:absolute;mso-position-horizontal-relative:text;mso-position-vertical:absolute;mso-position-vertical-relative:text;mso-width-percent:0;mso-height-percent:0;mso-width-relative:margin;mso-height-relative:margin;v-text-anchor:top" o:gfxdata="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">
+              <v:shape w14:anchorId="5A8EB8E8" id="_x0000_s1039" type="#_x0000_t202" style="position:absolute;left:0;text-align:left;margin-left:27.75pt;margin-top:.35pt;width:309pt;height:200.4pt;z-index:251693064;visibility:visible;mso-wrap-style:square;mso-width-percent:0;mso-height-percent:0;mso-wrap-distance-left:9pt;mso-wrap-distance-top:3.6pt;mso-wrap-distance-right:9pt;mso-wrap-distance-bottom:3.6pt;mso-position-horizontal:absolute;mso-position-horizontal-relative:text;mso-position-vertical:absolute;mso-position-vertical-relative:text;mso-width-percent:0;mso-height-percent:0;mso-width-relative:margin;mso-height-relative:margin;v-text-anchor:top" o:gfxdata="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">
                 <v:textbox>
                   <w:txbxContent>
                     <w:p>
@@ -17479,21 +17548,7 @@
                           <w:sz w:val="24"/>
                           <w:szCs w:val="24"/>
                         </w:rPr>
-                        <w:t xml:space="preserve">¿Qué dato quiere introducir en </w:t>
-                      </w:r>
-                      <w:r>
-                        <w:rPr>
-                          <w:sz w:val="24"/>
-                          <w:szCs w:val="24"/>
-                        </w:rPr>
-                        <w:t>teléfono</w:t>
-                      </w:r>
-                      <w:r>
-                        <w:rPr>
-                          <w:sz w:val="24"/>
-                          <w:szCs w:val="24"/>
-                        </w:rPr>
-                        <w:t>?</w:t>
+                        <w:t>¿Qué dato quiere introducir en teléfono?</w:t>
                       </w:r>
                     </w:p>
                     <w:p>
@@ -18021,6 +18076,15 @@
           <w:szCs w:val="24"/>
         </w:rPr>
         <w:t>Historia de usuario:</w:t>
+      </w:r>
+      <w:r>
+        <w:rPr>
+          <w:b/>
+          <w:bCs/>
+          <w:sz w:val="24"/>
+          <w:szCs w:val="24"/>
+        </w:rPr>
+        <w:t xml:space="preserve"> (Figura 13)</w:t>
       </w:r>
     </w:p>
     <w:p>
@@ -18524,14 +18588,7 @@
                                 <w:sz w:val="24"/>
                                 <w:szCs w:val="24"/>
                               </w:rPr>
-                              <w:t>D</w:t>
-                            </w:r>
-                            <w:r>
-                              <w:rPr>
-                                <w:sz w:val="24"/>
-                                <w:szCs w:val="24"/>
-                              </w:rPr>
-                              <w:t>55555555</w:t>
+                              <w:t>D55555555</w:t>
                             </w:r>
                           </w:p>
                           <w:p>
@@ -18585,7 +18642,7 @@
           </mc:Choice>
           <mc:Fallback>
             <w:pict>
-              <v:shape w14:anchorId="72AA7E3F" id="_x0000_s1040" type="#_x0000_t202" style="position:absolute;left:0;text-align:left;margin-left:27.75pt;margin-top:.4pt;width:309pt;height:168pt;z-index:251695112;visibility:visible;mso-wrap-style:square;mso-width-percent:0;mso-height-percent:0;mso-wrap-distance-left:9pt;mso-wrap-distance-top:3.6pt;mso-wrap-distance-right:9pt;mso-wrap-distance-bottom:3.6pt;mso-position-horizontal:absolute;mso-position-horizontal-relative:text;mso-position-vertical:absolute;mso-position-vertical-relative:text;mso-width-percent:0;mso-height-percent:0;mso-width-relative:margin;mso-height-relative:margin;v-text-anchor:top" o:gfxdata="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">
+              <v:shape w14:anchorId="72AA7E3F" id="_x0000_s1040" type="#_x0000_t202" style="position:absolute;left:0;text-align:left;margin-left:27.75pt;margin-top:.4pt;width:309pt;height:168pt;z-index:251695112;visibility:visible;mso-wrap-style:square;mso-width-percent:0;mso-height-percent:0;mso-wrap-distance-left:9pt;mso-wrap-distance-top:3.6pt;mso-wrap-distance-right:9pt;mso-wrap-distance-bottom:3.6pt;mso-position-horizontal:absolute;mso-position-horizontal-relative:text;mso-position-vertical:absolute;mso-position-vertical-relative:text;mso-width-percent:0;mso-height-percent:0;mso-width-relative:margin;mso-height-relative:margin;v-text-anchor:top" o:gfxdata="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">
                 <v:textbox>
                   <w:txbxContent>
                     <w:p>
@@ -19029,14 +19086,7 @@
                           <w:sz w:val="24"/>
                           <w:szCs w:val="24"/>
                         </w:rPr>
-                        <w:t>D</w:t>
-                      </w:r>
-                      <w:r>
-                        <w:rPr>
-                          <w:sz w:val="24"/>
-                          <w:szCs w:val="24"/>
-                        </w:rPr>
-                        <w:t>55555555</w:t>
+                        <w:t>D55555555</w:t>
                       </w:r>
                     </w:p>
                     <w:p>
@@ -19146,8 +19196,6 @@
           <w:szCs w:val="24"/>
         </w:rPr>
       </w:pPr>
-      <w:bookmarkStart w:id="5" w:name="_GoBack"/>
-      <w:bookmarkEnd w:id="5"/>
     </w:p>
     <w:p>
       <w:pPr>
@@ -19425,8 +19473,8 @@
           <w:szCs w:val="24"/>
         </w:rPr>
       </w:pPr>
-      <w:bookmarkStart w:id="6" w:name="Anexo"/>
-      <w:bookmarkEnd w:id="6"/>
+      <w:bookmarkStart w:id="5" w:name="Anexo"/>
+      <w:bookmarkEnd w:id="5"/>
       <w:r>
         <w:rPr>
           <w:b/>
@@ -19457,7 +19505,7 @@
         <mc:AlternateContent>
           <mc:Choice Requires="wps">
             <w:drawing>
-              <wp:anchor distT="0" distB="0" distL="114300" distR="114300" simplePos="0" relativeHeight="251653120" behindDoc="0" locked="0" layoutInCell="1" allowOverlap="1" wp14:anchorId="0E217321" wp14:editId="13A8C954">
+              <wp:anchor distT="0" distB="0" distL="114300" distR="114300" simplePos="0" relativeHeight="251658248" behindDoc="0" locked="0" layoutInCell="1" allowOverlap="1" wp14:anchorId="0E217321" wp14:editId="13A8C954">
                 <wp:simplePos x="0" y="0"/>
                 <wp:positionH relativeFrom="margin">
                   <wp:align>left</wp:align>
@@ -19527,7 +19575,7 @@
           </mc:Choice>
           <mc:Fallback>
             <w:pict>
-              <v:shape w14:anchorId="0E217321" id="Text Box 6" o:spid="_x0000_s1041" type="#_x0000_t202" style="position:absolute;left:0;text-align:left;margin-left:0;margin-top:426.65pt;width:425.2pt;height:30.5pt;z-index:251653120;visibility:visible;mso-wrap-style:square;mso-height-percent:0;mso-wrap-distance-left:9pt;mso-wrap-distance-top:0;mso-wrap-distance-right:9pt;mso-wrap-distance-bottom:0;mso-position-horizontal:left;mso-position-horizontal-relative:margin;mso-position-vertical:absolute;mso-position-vertical-relative:text;mso-height-percent:0;mso-height-relative:margin;v-text-anchor:top" o:gfxdata="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" stroked="f">
+              <v:shape w14:anchorId="0E217321" id="Text Box 6" o:spid="_x0000_s1041" type="#_x0000_t202" style="position:absolute;left:0;text-align:left;margin-left:0;margin-top:426.65pt;width:425.2pt;height:30.5pt;z-index:251658248;visibility:visible;mso-wrap-style:square;mso-height-percent:0;mso-wrap-distance-left:9pt;mso-wrap-distance-top:0;mso-wrap-distance-right:9pt;mso-wrap-distance-bottom:0;mso-position-horizontal:left;mso-position-horizontal-relative:margin;mso-position-vertical:absolute;mso-position-vertical-relative:text;mso-height-percent:0;mso-height-relative:margin;v-text-anchor:top" o:gfxdata="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" stroked="f">
                 <v:textbox inset="0,0,0,0">
                   <w:txbxContent>
                     <w:p>
@@ -19560,7 +19608,7 @@
           <w:noProof/>
         </w:rPr>
         <w:drawing>
-          <wp:anchor distT="0" distB="0" distL="114300" distR="114300" simplePos="0" relativeHeight="251667456" behindDoc="0" locked="0" layoutInCell="1" allowOverlap="1" wp14:anchorId="2E606C6F" wp14:editId="76312673">
+          <wp:anchor distT="0" distB="0" distL="114300" distR="114300" simplePos="0" relativeHeight="251696136" behindDoc="0" locked="0" layoutInCell="1" allowOverlap="1" wp14:anchorId="2E606C6F" wp14:editId="76312673">
             <wp:simplePos x="0" y="0"/>
             <wp:positionH relativeFrom="margin">
               <wp:align>left</wp:align>
@@ -20980,7 +21028,7 @@
           </mc:Choice>
           <mc:Fallback>
             <w:pict>
-              <v:shape w14:anchorId="6A3F796E" id="_x0000_s1042" type="#_x0000_t202" style="position:absolute;left:0;text-align:left;margin-left:-2.85pt;margin-top:54.55pt;width:436.2pt;height:617.4pt;z-index:251670536;visibility:visible;mso-wrap-style:square;mso-width-percent:0;mso-height-percent:0;mso-wrap-distance-left:9pt;mso-wrap-distance-top:3.6pt;mso-wrap-distance-right:9pt;mso-wrap-distance-bottom:3.6pt;mso-position-horizontal:absolute;mso-position-horizontal-relative:margin;mso-position-vertical:absolute;mso-position-vertical-relative:text;mso-width-percent:0;mso-height-percent:0;mso-width-relative:margin;mso-height-relative:margin;v-text-anchor:top" o:gfxdata="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">
+              <v:shape w14:anchorId="6A3F796E" id="_x0000_s1042" type="#_x0000_t202" style="position:absolute;left:0;text-align:left;margin-left:-2.85pt;margin-top:54.55pt;width:436.2pt;height:617.4pt;z-index:251670536;visibility:visible;mso-wrap-style:square;mso-width-percent:0;mso-height-percent:0;mso-wrap-distance-left:9pt;mso-wrap-distance-top:3.6pt;mso-wrap-distance-right:9pt;mso-wrap-distance-bottom:3.6pt;mso-position-horizontal:absolute;mso-position-horizontal-relative:margin;mso-position-vertical:absolute;mso-position-vertical-relative:text;mso-width-percent:0;mso-height-percent:0;mso-width-relative:margin;mso-height-relative:margin;v-text-anchor:top" o:gfxdata="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">
                 <v:textbox>
                   <w:txbxContent>
                     <w:p>
@@ -22270,7 +22318,7 @@
           </mc:Choice>
           <mc:Fallback>
             <w:pict>
-              <v:shape w14:anchorId="4FAADD91" id="_x0000_s1043" type="#_x0000_t202" style="position:absolute;left:0;text-align:left;margin-left:374pt;margin-top:677.15pt;width:425.2pt;height:.05pt;z-index:251672584;visibility:visible;mso-wrap-style:square;mso-wrap-distance-left:9pt;mso-wrap-distance-top:0;mso-wrap-distance-right:9pt;mso-wrap-distance-bottom:0;mso-position-horizontal:right;mso-position-horizontal-relative:margin;mso-position-vertical:absolute;mso-position-vertical-relative:text;v-text-anchor:top" o:gfxdata="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" stroked="f">
+              <v:shape w14:anchorId="4FAADD91" id="_x0000_s1043" type="#_x0000_t202" style="position:absolute;left:0;text-align:left;margin-left:374pt;margin-top:677.15pt;width:425.2pt;height:.05pt;z-index:251672584;visibility:visible;mso-wrap-style:square;mso-wrap-distance-left:9pt;mso-wrap-distance-top:0;mso-wrap-distance-right:9pt;mso-wrap-distance-bottom:0;mso-position-horizontal:right;mso-position-horizontal-relative:margin;mso-position-vertical:absolute;mso-position-vertical-relative:text;v-text-anchor:top" o:gfxdata="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" stroked="f">
                 <v:textbox style="mso-fit-shape-to-text:t" inset="0,0,0,0">
                   <w:txbxContent>
                     <w:p>
@@ -22525,7 +22573,7 @@
           </mc:Choice>
           <mc:Fallback>
             <w:pict>
-              <v:shape w14:anchorId="7740B62D" id="_x0000_s1044" type="#_x0000_t202" style="position:absolute;left:0;text-align:left;margin-left:13.8pt;margin-top:238.85pt;width:425.2pt;height:.05pt;z-index:251674632;visibility:visible;mso-wrap-style:square;mso-wrap-distance-left:9pt;mso-wrap-distance-top:0;mso-wrap-distance-right:9pt;mso-wrap-distance-bottom:0;mso-position-horizontal:absolute;mso-position-horizontal-relative:margin;mso-position-vertical:absolute;mso-position-vertical-relative:text;v-text-anchor:top" o:gfxdata="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" stroked="f">
+              <v:shape w14:anchorId="7740B62D" id="_x0000_s1044" type="#_x0000_t202" style="position:absolute;left:0;text-align:left;margin-left:13.8pt;margin-top:238.85pt;width:425.2pt;height:.05pt;z-index:251674632;visibility:visible;mso-wrap-style:square;mso-wrap-distance-left:9pt;mso-wrap-distance-top:0;mso-wrap-distance-right:9pt;mso-wrap-distance-bottom:0;mso-position-horizontal:absolute;mso-position-horizontal-relative:margin;mso-position-vertical:absolute;mso-position-vertical-relative:text;v-text-anchor:top" o:gfxdata="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" stroked="f">
                 <v:textbox style="mso-fit-shape-to-text:t" inset="0,0,0,0">
                   <w:txbxContent>
                     <w:p>
@@ -22771,7 +22819,7 @@
           </mc:Choice>
           <mc:Fallback>
             <w:pict>
-              <v:shape w14:anchorId="5013A0B1" id="_x0000_s1045" type="#_x0000_t202" style="position:absolute;left:0;text-align:left;margin-left:13.2pt;margin-top:236.8pt;width:425.2pt;height:.05pt;z-index:251676680;visibility:visible;mso-wrap-style:square;mso-wrap-distance-left:9pt;mso-wrap-distance-top:0;mso-wrap-distance-right:9pt;mso-wrap-distance-bottom:0;mso-position-horizontal:absolute;mso-position-horizontal-relative:margin;mso-position-vertical:absolute;mso-position-vertical-relative:text;v-text-anchor:top" o:gfxdata="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" stroked="f">
+              <v:shape w14:anchorId="5013A0B1" id="_x0000_s1045" type="#_x0000_t202" style="position:absolute;left:0;text-align:left;margin-left:13.2pt;margin-top:236.8pt;width:425.2pt;height:.05pt;z-index:251676680;visibility:visible;mso-wrap-style:square;mso-wrap-distance-left:9pt;mso-wrap-distance-top:0;mso-wrap-distance-right:9pt;mso-wrap-distance-bottom:0;mso-position-horizontal:absolute;mso-position-horizontal-relative:margin;mso-position-vertical:absolute;mso-position-vertical-relative:text;v-text-anchor:top" o:gfxdata="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" stroked="f">
                 <v:textbox style="mso-fit-shape-to-text:t" inset="0,0,0,0">
                   <w:txbxContent>
                     <w:p>
@@ -23044,7 +23092,7 @@
           </mc:Choice>
           <mc:Fallback>
             <w:pict>
-              <v:shape w14:anchorId="46EBEC1A" id="_x0000_s1046" type="#_x0000_t202" style="position:absolute;left:0;text-align:left;margin-left:13.2pt;margin-top:234.95pt;width:425.2pt;height:.05pt;z-index:251678728;visibility:visible;mso-wrap-style:square;mso-height-percent:0;mso-wrap-distance-left:9pt;mso-wrap-distance-top:0;mso-wrap-distance-right:9pt;mso-wrap-distance-bottom:0;mso-position-horizontal:absolute;mso-position-horizontal-relative:margin;mso-position-vertical:absolute;mso-position-vertical-relative:text;mso-height-percent:0;mso-height-relative:margin;v-text-anchor:top" o:gfxdata="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" stroked="f">
+              <v:shape w14:anchorId="46EBEC1A" id="_x0000_s1046" type="#_x0000_t202" style="position:absolute;left:0;text-align:left;margin-left:13.2pt;margin-top:234.95pt;width:425.2pt;height:.05pt;z-index:251678728;visibility:visible;mso-wrap-style:square;mso-height-percent:0;mso-wrap-distance-left:9pt;mso-wrap-distance-top:0;mso-wrap-distance-right:9pt;mso-wrap-distance-bottom:0;mso-position-horizontal:absolute;mso-position-horizontal-relative:margin;mso-position-vertical:absolute;mso-position-vertical-relative:text;mso-height-percent:0;mso-height-relative:margin;v-text-anchor:top" o:gfxdata="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" stroked="f">
                 <v:textbox style="mso-fit-shape-to-text:t" inset="0,0,0,0">
                   <w:txbxContent>
                     <w:p>
@@ -23313,7 +23361,7 @@
           </mc:Choice>
           <mc:Fallback>
             <w:pict>
-              <v:shape w14:anchorId="1A8C688B" id="_x0000_s1047" type="#_x0000_t202" style="position:absolute;left:0;text-align:left;margin-left:12.6pt;margin-top:238.6pt;width:425.2pt;height:.05pt;z-index:251680776;visibility:visible;mso-wrap-style:square;mso-wrap-distance-left:9pt;mso-wrap-distance-top:0;mso-wrap-distance-right:9pt;mso-wrap-distance-bottom:0;mso-position-horizontal:absolute;mso-position-horizontal-relative:margin;mso-position-vertical:absolute;mso-position-vertical-relative:text;v-text-anchor:top" o:gfxdata="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" stroked="f">
+              <v:shape w14:anchorId="1A8C688B" id="_x0000_s1047" type="#_x0000_t202" style="position:absolute;left:0;text-align:left;margin-left:12.6pt;margin-top:238.6pt;width:425.2pt;height:.05pt;z-index:251680776;visibility:visible;mso-wrap-style:square;mso-wrap-distance-left:9pt;mso-wrap-distance-top:0;mso-wrap-distance-right:9pt;mso-wrap-distance-bottom:0;mso-position-horizontal:absolute;mso-position-horizontal-relative:margin;mso-position-vertical:absolute;mso-position-vertical-relative:text;v-text-anchor:top" o:gfxdata="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" stroked="f">
                 <v:textbox style="mso-fit-shape-to-text:t" inset="0,0,0,0">
                   <w:txbxContent>
                     <w:p>
@@ -23558,7 +23606,7 @@
           </mc:Choice>
           <mc:Fallback>
             <w:pict>
-              <v:shape w14:anchorId="687ACC73" id="_x0000_s1048" type="#_x0000_t202" style="position:absolute;left:0;text-align:left;margin-left:13.2pt;margin-top:236.6pt;width:425.2pt;height:.05pt;z-index:251682824;visibility:visible;mso-wrap-style:square;mso-wrap-distance-left:9pt;mso-wrap-distance-top:0;mso-wrap-distance-right:9pt;mso-wrap-distance-bottom:0;mso-position-horizontal:absolute;mso-position-horizontal-relative:margin;mso-position-vertical:absolute;mso-position-vertical-relative:text;v-text-anchor:top" o:gfxdata="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" stroked="f">
+              <v:shape w14:anchorId="687ACC73" id="_x0000_s1048" type="#_x0000_t202" style="position:absolute;left:0;text-align:left;margin-left:13.2pt;margin-top:236.6pt;width:425.2pt;height:.05pt;z-index:251682824;visibility:visible;mso-wrap-style:square;mso-wrap-distance-left:9pt;mso-wrap-distance-top:0;mso-wrap-distance-right:9pt;mso-wrap-distance-bottom:0;mso-position-horizontal:absolute;mso-position-horizontal-relative:margin;mso-position-vertical:absolute;mso-position-vertical-relative:text;v-text-anchor:top" o:gfxdata="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" stroked="f">
                 <v:textbox style="mso-fit-shape-to-text:t" inset="0,0,0,0">
                   <w:txbxContent>
                     <w:p>
@@ -23658,9 +23706,2122 @@
         </w:rPr>
       </w:pPr>
     </w:p>
+    <w:p>
+      <w:pPr>
+        <w:ind w:left="283"/>
+        <w:rPr>
+          <w:b/>
+          <w:bCs/>
+          <w:sz w:val="40"/>
+          <w:szCs w:val="40"/>
+        </w:rPr>
+      </w:pPr>
+    </w:p>
+    <w:p>
+      <w:pPr>
+        <w:ind w:left="283"/>
+        <w:rPr>
+          <w:b/>
+          <w:bCs/>
+          <w:sz w:val="40"/>
+          <w:szCs w:val="40"/>
+        </w:rPr>
+      </w:pPr>
+    </w:p>
+    <w:p>
+      <w:pPr>
+        <w:ind w:left="283"/>
+        <w:rPr>
+          <w:b/>
+          <w:bCs/>
+          <w:sz w:val="40"/>
+          <w:szCs w:val="40"/>
+        </w:rPr>
+      </w:pPr>
+    </w:p>
+    <w:p>
+      <w:pPr>
+        <w:ind w:left="283"/>
+        <w:rPr>
+          <w:b/>
+          <w:bCs/>
+          <w:sz w:val="40"/>
+          <w:szCs w:val="40"/>
+        </w:rPr>
+      </w:pPr>
+    </w:p>
+    <w:p>
+      <w:pPr>
+        <w:ind w:left="283"/>
+        <w:rPr>
+          <w:b/>
+          <w:bCs/>
+          <w:sz w:val="40"/>
+          <w:szCs w:val="40"/>
+        </w:rPr>
+      </w:pPr>
+    </w:p>
+    <w:p>
+      <w:pPr>
+        <w:ind w:left="283"/>
+        <w:rPr>
+          <w:b/>
+          <w:bCs/>
+          <w:sz w:val="40"/>
+          <w:szCs w:val="40"/>
+        </w:rPr>
+      </w:pPr>
+    </w:p>
+    <w:p>
+      <w:pPr>
+        <w:ind w:left="283"/>
+        <w:rPr>
+          <w:b/>
+          <w:bCs/>
+          <w:sz w:val="40"/>
+          <w:szCs w:val="40"/>
+        </w:rPr>
+      </w:pPr>
+    </w:p>
+    <w:p>
+      <w:pPr>
+        <w:ind w:left="283"/>
+        <w:rPr>
+          <w:b/>
+          <w:bCs/>
+          <w:sz w:val="40"/>
+          <w:szCs w:val="40"/>
+        </w:rPr>
+      </w:pPr>
+    </w:p>
+    <w:p>
+      <w:pPr>
+        <w:ind w:left="283"/>
+        <w:rPr>
+          <w:b/>
+          <w:bCs/>
+          <w:sz w:val="40"/>
+          <w:szCs w:val="40"/>
+        </w:rPr>
+      </w:pPr>
+    </w:p>
+    <w:p>
+      <w:pPr>
+        <w:ind w:left="283"/>
+        <w:rPr>
+          <w:b/>
+          <w:bCs/>
+          <w:sz w:val="40"/>
+          <w:szCs w:val="40"/>
+        </w:rPr>
+      </w:pPr>
+    </w:p>
+    <w:p>
+      <w:pPr>
+        <w:ind w:left="283"/>
+        <w:rPr>
+          <w:b/>
+          <w:bCs/>
+          <w:sz w:val="40"/>
+          <w:szCs w:val="40"/>
+        </w:rPr>
+      </w:pPr>
+    </w:p>
+    <w:p>
+      <w:pPr>
+        <w:ind w:left="283"/>
+        <w:rPr>
+          <w:b/>
+          <w:bCs/>
+          <w:sz w:val="36"/>
+          <w:szCs w:val="36"/>
+        </w:rPr>
+      </w:pPr>
+      <w:r>
+        <w:rPr>
+          <w:b/>
+          <w:bCs/>
+          <w:sz w:val="40"/>
+          <w:szCs w:val="40"/>
+        </w:rPr>
+        <w:lastRenderedPageBreak/>
+        <w:t>5.</w:t>
+      </w:r>
+      <w:r>
+        <w:rPr>
+          <w:b/>
+          <w:bCs/>
+          <w:sz w:val="40"/>
+          <w:szCs w:val="40"/>
+        </w:rPr>
+        <w:t>4</w:t>
+      </w:r>
+      <w:r>
+        <w:rPr>
+          <w:b/>
+          <w:bCs/>
+          <w:sz w:val="40"/>
+          <w:szCs w:val="40"/>
+        </w:rPr>
+        <w:t xml:space="preserve"> </w:t>
+      </w:r>
+      <w:r>
+        <w:rPr>
+          <w:b/>
+          <w:bCs/>
+          <w:sz w:val="36"/>
+          <w:szCs w:val="36"/>
+        </w:rPr>
+        <w:t xml:space="preserve">Capturas de pantalla </w:t>
+      </w:r>
+      <w:r>
+        <w:rPr>
+          <w:b/>
+          <w:bCs/>
+          <w:sz w:val="36"/>
+          <w:szCs w:val="36"/>
+        </w:rPr>
+        <w:t>Telegram (</w:t>
+      </w:r>
+      <w:proofErr w:type="spellStart"/>
+      <w:r>
+        <w:rPr>
+          <w:b/>
+          <w:bCs/>
+          <w:sz w:val="36"/>
+          <w:szCs w:val="36"/>
+        </w:rPr>
+        <w:t>adminNFC</w:t>
+      </w:r>
+      <w:proofErr w:type="spellEnd"/>
+      <w:r>
+        <w:rPr>
+          <w:b/>
+          <w:bCs/>
+          <w:sz w:val="36"/>
+          <w:szCs w:val="36"/>
+        </w:rPr>
+        <w:t>)</w:t>
+      </w:r>
+    </w:p>
+    <w:p>
+      <w:pPr>
+        <w:ind w:left="283"/>
+        <w:rPr>
+          <w:b/>
+          <w:bCs/>
+          <w:sz w:val="24"/>
+          <w:szCs w:val="24"/>
+          <w:u w:val="single"/>
+        </w:rPr>
+      </w:pPr>
+      <w:r>
+        <w:rPr>
+          <w:b/>
+          <w:bCs/>
+          <w:sz w:val="24"/>
+          <w:szCs w:val="24"/>
+        </w:rPr>
+        <w:tab/>
+      </w:r>
+      <w:r>
+        <w:rPr>
+          <w:b/>
+          <w:bCs/>
+          <w:sz w:val="24"/>
+          <w:szCs w:val="24"/>
+        </w:rPr>
+        <w:t>-</w:t>
+      </w:r>
+      <w:r>
+        <w:rPr>
+          <w:b/>
+          <w:bCs/>
+          <w:sz w:val="24"/>
+          <w:szCs w:val="24"/>
+          <w:u w:val="single"/>
+        </w:rPr>
+        <w:t xml:space="preserve"> </w:t>
+      </w:r>
+      <w:r>
+        <w:rPr>
+          <w:b/>
+          <w:bCs/>
+          <w:sz w:val="24"/>
+          <w:szCs w:val="24"/>
+          <w:u w:val="single"/>
+        </w:rPr>
+        <w:t>INSERTAR EN TABLA INGREDIENTE</w:t>
+      </w:r>
+    </w:p>
+    <w:p>
+      <w:pPr>
+        <w:ind w:left="283"/>
+        <w:rPr>
+          <w:b/>
+          <w:bCs/>
+          <w:sz w:val="36"/>
+          <w:szCs w:val="36"/>
+        </w:rPr>
+      </w:pPr>
+      <w:r>
+        <w:rPr>
+          <w:noProof/>
+        </w:rPr>
+        <mc:AlternateContent>
+          <mc:Choice Requires="wps">
+            <w:drawing>
+              <wp:anchor distT="0" distB="0" distL="114300" distR="114300" simplePos="0" relativeHeight="251637760" behindDoc="0" locked="0" layoutInCell="1" allowOverlap="1" wp14:anchorId="276BED5A" wp14:editId="5B050BC5">
+                <wp:simplePos x="0" y="0"/>
+                <wp:positionH relativeFrom="margin">
+                  <wp:posOffset>4192905</wp:posOffset>
+                </wp:positionH>
+                <wp:positionV relativeFrom="paragraph">
+                  <wp:posOffset>3535680</wp:posOffset>
+                </wp:positionV>
+                <wp:extent cx="784860" cy="167640"/>
+                <wp:effectExtent l="0" t="0" r="0" b="3810"/>
+                <wp:wrapSquare wrapText="bothSides"/>
+                <wp:docPr id="33" name="Text Box 6"/>
+                <wp:cNvGraphicFramePr/>
+                <a:graphic xmlns:a="http://schemas.openxmlformats.org/drawingml/2006/main">
+                  <a:graphicData uri="http://schemas.microsoft.com/office/word/2010/wordprocessingShape">
+                    <wps:wsp>
+                      <wps:cNvSpPr txBox="1"/>
+                      <wps:spPr>
+                        <a:xfrm>
+                          <a:off x="0" y="0"/>
+                          <a:ext cx="784860" cy="167640"/>
+                        </a:xfrm>
+                        <a:prstGeom prst="rect">
+                          <a:avLst/>
+                        </a:prstGeom>
+                        <a:solidFill>
+                          <a:prstClr val="white"/>
+                        </a:solidFill>
+                        <a:ln>
+                          <a:noFill/>
+                        </a:ln>
+                      </wps:spPr>
+                      <wps:txbx>
+                        <w:txbxContent>
+                          <w:p>
+                            <w:pPr>
+                              <w:pStyle w:val="Descripcin"/>
+                              <w:rPr>
+                                <w:b/>
+                                <w:bCs/>
+                                <w:noProof/>
+                              </w:rPr>
+                            </w:pPr>
+                            <w:r>
+                              <w:rPr>
+                                <w:b/>
+                                <w:bCs/>
+                              </w:rPr>
+                              <w:t xml:space="preserve">Figura </w:t>
+                            </w:r>
+                            <w:r>
+                              <w:rPr>
+                                <w:b/>
+                                <w:bCs/>
+                              </w:rPr>
+                              <w:t>8</w:t>
+                            </w:r>
+                          </w:p>
+                        </w:txbxContent>
+                      </wps:txbx>
+                      <wps:bodyPr rot="0" spcFirstLastPara="0" vertOverflow="overflow" horzOverflow="overflow" vert="horz" wrap="square" lIns="0" tIns="0" rIns="0" bIns="0" numCol="1" spcCol="0" rtlCol="0" fromWordArt="0" anchor="t" anchorCtr="0" forceAA="0" compatLnSpc="1">
+                        <a:prstTxWarp prst="textNoShape">
+                          <a:avLst/>
+                        </a:prstTxWarp>
+                        <a:noAutofit/>
+                      </wps:bodyPr>
+                    </wps:wsp>
+                  </a:graphicData>
+                </a:graphic>
+                <wp14:sizeRelH relativeFrom="margin">
+                  <wp14:pctWidth>0</wp14:pctWidth>
+                </wp14:sizeRelH>
+                <wp14:sizeRelV relativeFrom="margin">
+                  <wp14:pctHeight>0</wp14:pctHeight>
+                </wp14:sizeRelV>
+              </wp:anchor>
+            </w:drawing>
+          </mc:Choice>
+          <mc:Fallback>
+            <w:pict>
+              <v:shape w14:anchorId="276BED5A" id="_x0000_s1049" type="#_x0000_t202" style="position:absolute;left:0;text-align:left;margin-left:330.15pt;margin-top:278.4pt;width:61.8pt;height:13.2pt;z-index:251637760;visibility:visible;mso-wrap-style:square;mso-width-percent:0;mso-height-percent:0;mso-wrap-distance-left:9pt;mso-wrap-distance-top:0;mso-wrap-distance-right:9pt;mso-wrap-distance-bottom:0;mso-position-horizontal:absolute;mso-position-horizontal-relative:margin;mso-position-vertical:absolute;mso-position-vertical-relative:text;mso-width-percent:0;mso-height-percent:0;mso-width-relative:margin;mso-height-relative:margin;v-text-anchor:top" o:gfxdata="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" stroked="f">
+                <v:textbox inset="0,0,0,0">
+                  <w:txbxContent>
+                    <w:p>
+                      <w:pPr>
+                        <w:pStyle w:val="Descripcin"/>
+                        <w:rPr>
+                          <w:b/>
+                          <w:bCs/>
+                          <w:noProof/>
+                        </w:rPr>
+                      </w:pPr>
+                      <w:r>
+                        <w:rPr>
+                          <w:b/>
+                          <w:bCs/>
+                        </w:rPr>
+                        <w:t xml:space="preserve">Figura </w:t>
+                      </w:r>
+                      <w:r>
+                        <w:rPr>
+                          <w:b/>
+                          <w:bCs/>
+                        </w:rPr>
+                        <w:t>8</w:t>
+                      </w:r>
+                    </w:p>
+                  </w:txbxContent>
+                </v:textbox>
+                <w10:wrap type="square" anchorx="margin"/>
+              </v:shape>
+            </w:pict>
+          </mc:Fallback>
+        </mc:AlternateContent>
+      </w:r>
+      <w:r>
+        <w:rPr>
+          <w:b/>
+          <w:bCs/>
+          <w:sz w:val="36"/>
+          <w:szCs w:val="36"/>
+        </w:rPr>
+        <w:drawing>
+          <wp:inline distT="0" distB="0" distL="0" distR="0" wp14:anchorId="5DF52B1F" wp14:editId="058E2EC9">
+            <wp:extent cx="3886028" cy="3756660"/>
+            <wp:effectExtent l="0" t="0" r="635" b="0"/>
+            <wp:docPr id="4" name="Imagen 4"/>
+            <wp:cNvGraphicFramePr>
+              <a:graphicFrameLocks xmlns:a="http://schemas.openxmlformats.org/drawingml/2006/main" noChangeAspect="1"/>
+            </wp:cNvGraphicFramePr>
+            <a:graphic xmlns:a="http://schemas.openxmlformats.org/drawingml/2006/main">
+              <a:graphicData uri="http://schemas.openxmlformats.org/drawingml/2006/picture">
+                <pic:pic xmlns:pic="http://schemas.openxmlformats.org/drawingml/2006/picture">
+                  <pic:nvPicPr>
+                    <pic:cNvPr id="1" name=""/>
+                    <pic:cNvPicPr/>
+                  </pic:nvPicPr>
+                  <pic:blipFill>
+                    <a:blip r:embed="rId32"/>
+                    <a:stretch>
+                      <a:fillRect/>
+                    </a:stretch>
+                  </pic:blipFill>
+                  <pic:spPr>
+                    <a:xfrm>
+                      <a:off x="0" y="0"/>
+                      <a:ext cx="3897118" cy="3767381"/>
+                    </a:xfrm>
+                    <a:prstGeom prst="rect">
+                      <a:avLst/>
+                    </a:prstGeom>
+                  </pic:spPr>
+                </pic:pic>
+              </a:graphicData>
+            </a:graphic>
+          </wp:inline>
+        </w:drawing>
+      </w:r>
+    </w:p>
+    <w:p>
+      <w:pPr>
+        <w:ind w:firstLine="708"/>
+        <w:rPr>
+          <w:b/>
+          <w:bCs/>
+          <w:sz w:val="24"/>
+          <w:szCs w:val="24"/>
+          <w:u w:val="single"/>
+        </w:rPr>
+      </w:pPr>
+      <w:r>
+        <w:rPr>
+          <w:b/>
+          <w:bCs/>
+          <w:sz w:val="24"/>
+          <w:szCs w:val="24"/>
+        </w:rPr>
+        <w:t>-</w:t>
+      </w:r>
+      <w:r>
+        <w:rPr>
+          <w:b/>
+          <w:bCs/>
+          <w:sz w:val="24"/>
+          <w:szCs w:val="24"/>
+          <w:u w:val="single"/>
+        </w:rPr>
+        <w:t xml:space="preserve"> </w:t>
+      </w:r>
+      <w:r>
+        <w:rPr>
+          <w:b/>
+          <w:bCs/>
+          <w:sz w:val="24"/>
+          <w:szCs w:val="24"/>
+          <w:u w:val="single"/>
+        </w:rPr>
+        <w:t xml:space="preserve">INSERTAR </w:t>
+      </w:r>
+      <w:r>
+        <w:rPr>
+          <w:b/>
+          <w:bCs/>
+          <w:sz w:val="24"/>
+          <w:szCs w:val="24"/>
+          <w:u w:val="single"/>
+        </w:rPr>
+        <w:t>EN</w:t>
+      </w:r>
+      <w:r>
+        <w:rPr>
+          <w:b/>
+          <w:bCs/>
+          <w:sz w:val="24"/>
+          <w:szCs w:val="24"/>
+          <w:u w:val="single"/>
+        </w:rPr>
+        <w:t xml:space="preserve"> </w:t>
+      </w:r>
+      <w:r>
+        <w:rPr>
+          <w:b/>
+          <w:bCs/>
+          <w:sz w:val="24"/>
+          <w:szCs w:val="24"/>
+          <w:u w:val="single"/>
+        </w:rPr>
+        <w:t xml:space="preserve">TABLA </w:t>
+      </w:r>
+      <w:r>
+        <w:rPr>
+          <w:b/>
+          <w:bCs/>
+          <w:sz w:val="24"/>
+          <w:szCs w:val="24"/>
+          <w:u w:val="single"/>
+        </w:rPr>
+        <w:t>INTOLERANCIASINGREDIENTE</w:t>
+      </w:r>
+    </w:p>
+    <w:p>
+      <w:pPr>
+        <w:ind w:firstLine="283"/>
+        <w:rPr>
+          <w:b/>
+          <w:bCs/>
+          <w:sz w:val="24"/>
+          <w:szCs w:val="24"/>
+          <w:u w:val="single"/>
+        </w:rPr>
+      </w:pPr>
+      <w:r>
+        <w:rPr>
+          <w:noProof/>
+        </w:rPr>
+        <mc:AlternateContent>
+          <mc:Choice Requires="wps">
+            <w:drawing>
+              <wp:anchor distT="0" distB="0" distL="114300" distR="114300" simplePos="0" relativeHeight="251641856" behindDoc="0" locked="0" layoutInCell="1" allowOverlap="1" wp14:anchorId="024C0E1F" wp14:editId="2377B0CD">
+                <wp:simplePos x="0" y="0"/>
+                <wp:positionH relativeFrom="margin">
+                  <wp:posOffset>4164965</wp:posOffset>
+                </wp:positionH>
+                <wp:positionV relativeFrom="paragraph">
+                  <wp:posOffset>3379470</wp:posOffset>
+                </wp:positionV>
+                <wp:extent cx="800100" cy="198120"/>
+                <wp:effectExtent l="0" t="0" r="0" b="0"/>
+                <wp:wrapSquare wrapText="bothSides"/>
+                <wp:docPr id="34" name="Text Box 6"/>
+                <wp:cNvGraphicFramePr/>
+                <a:graphic xmlns:a="http://schemas.openxmlformats.org/drawingml/2006/main">
+                  <a:graphicData uri="http://schemas.microsoft.com/office/word/2010/wordprocessingShape">
+                    <wps:wsp>
+                      <wps:cNvSpPr txBox="1"/>
+                      <wps:spPr>
+                        <a:xfrm>
+                          <a:off x="0" y="0"/>
+                          <a:ext cx="800100" cy="198120"/>
+                        </a:xfrm>
+                        <a:prstGeom prst="rect">
+                          <a:avLst/>
+                        </a:prstGeom>
+                        <a:solidFill>
+                          <a:prstClr val="white"/>
+                        </a:solidFill>
+                        <a:ln>
+                          <a:noFill/>
+                        </a:ln>
+                      </wps:spPr>
+                      <wps:txbx>
+                        <w:txbxContent>
+                          <w:p>
+                            <w:pPr>
+                              <w:pStyle w:val="Descripcin"/>
+                              <w:rPr>
+                                <w:b/>
+                                <w:bCs/>
+                                <w:noProof/>
+                              </w:rPr>
+                            </w:pPr>
+                            <w:r>
+                              <w:rPr>
+                                <w:b/>
+                                <w:bCs/>
+                              </w:rPr>
+                              <w:t xml:space="preserve">Figura </w:t>
+                            </w:r>
+                            <w:r>
+                              <w:rPr>
+                                <w:b/>
+                                <w:bCs/>
+                              </w:rPr>
+                              <w:t>9</w:t>
+                            </w:r>
+                          </w:p>
+                        </w:txbxContent>
+                      </wps:txbx>
+                      <wps:bodyPr rot="0" spcFirstLastPara="0" vertOverflow="overflow" horzOverflow="overflow" vert="horz" wrap="square" lIns="0" tIns="0" rIns="0" bIns="0" numCol="1" spcCol="0" rtlCol="0" fromWordArt="0" anchor="t" anchorCtr="0" forceAA="0" compatLnSpc="1">
+                        <a:prstTxWarp prst="textNoShape">
+                          <a:avLst/>
+                        </a:prstTxWarp>
+                        <a:noAutofit/>
+                      </wps:bodyPr>
+                    </wps:wsp>
+                  </a:graphicData>
+                </a:graphic>
+                <wp14:sizeRelH relativeFrom="margin">
+                  <wp14:pctWidth>0</wp14:pctWidth>
+                </wp14:sizeRelH>
+                <wp14:sizeRelV relativeFrom="margin">
+                  <wp14:pctHeight>0</wp14:pctHeight>
+                </wp14:sizeRelV>
+              </wp:anchor>
+            </w:drawing>
+          </mc:Choice>
+          <mc:Fallback>
+            <w:pict>
+              <v:shape w14:anchorId="024C0E1F" id="_x0000_s1050" type="#_x0000_t202" style="position:absolute;left:0;text-align:left;margin-left:327.95pt;margin-top:266.1pt;width:63pt;height:15.6pt;z-index:251641856;visibility:visible;mso-wrap-style:square;mso-width-percent:0;mso-height-percent:0;mso-wrap-distance-left:9pt;mso-wrap-distance-top:0;mso-wrap-distance-right:9pt;mso-wrap-distance-bottom:0;mso-position-horizontal:absolute;mso-position-horizontal-relative:margin;mso-position-vertical:absolute;mso-position-vertical-relative:text;mso-width-percent:0;mso-height-percent:0;mso-width-relative:margin;mso-height-relative:margin;v-text-anchor:top" o:gfxdata="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" stroked="f">
+                <v:textbox inset="0,0,0,0">
+                  <w:txbxContent>
+                    <w:p>
+                      <w:pPr>
+                        <w:pStyle w:val="Descripcin"/>
+                        <w:rPr>
+                          <w:b/>
+                          <w:bCs/>
+                          <w:noProof/>
+                        </w:rPr>
+                      </w:pPr>
+                      <w:r>
+                        <w:rPr>
+                          <w:b/>
+                          <w:bCs/>
+                        </w:rPr>
+                        <w:t xml:space="preserve">Figura </w:t>
+                      </w:r>
+                      <w:r>
+                        <w:rPr>
+                          <w:b/>
+                          <w:bCs/>
+                        </w:rPr>
+                        <w:t>9</w:t>
+                      </w:r>
+                    </w:p>
+                  </w:txbxContent>
+                </v:textbox>
+                <w10:wrap type="square" anchorx="margin"/>
+              </v:shape>
+            </w:pict>
+          </mc:Fallback>
+        </mc:AlternateContent>
+      </w:r>
+      <w:r>
+        <w:rPr>
+          <w:b/>
+          <w:bCs/>
+          <w:sz w:val="24"/>
+          <w:szCs w:val="24"/>
+          <w:u w:val="single"/>
+        </w:rPr>
+        <w:drawing>
+          <wp:inline distT="0" distB="0" distL="0" distR="0" wp14:anchorId="2E2FA1C4" wp14:editId="24288D87">
+            <wp:extent cx="3855085" cy="3543300"/>
+            <wp:effectExtent l="0" t="0" r="0" b="0"/>
+            <wp:docPr id="35" name="Imagen 35"/>
+            <wp:cNvGraphicFramePr>
+              <a:graphicFrameLocks xmlns:a="http://schemas.openxmlformats.org/drawingml/2006/main" noChangeAspect="1"/>
+            </wp:cNvGraphicFramePr>
+            <a:graphic xmlns:a="http://schemas.openxmlformats.org/drawingml/2006/main">
+              <a:graphicData uri="http://schemas.openxmlformats.org/drawingml/2006/picture">
+                <pic:pic xmlns:pic="http://schemas.openxmlformats.org/drawingml/2006/picture">
+                  <pic:nvPicPr>
+                    <pic:cNvPr id="1" name=""/>
+                    <pic:cNvPicPr/>
+                  </pic:nvPicPr>
+                  <pic:blipFill>
+                    <a:blip r:embed="rId33"/>
+                    <a:stretch>
+                      <a:fillRect/>
+                    </a:stretch>
+                  </pic:blipFill>
+                  <pic:spPr>
+                    <a:xfrm>
+                      <a:off x="0" y="0"/>
+                      <a:ext cx="3867388" cy="3554608"/>
+                    </a:xfrm>
+                    <a:prstGeom prst="rect">
+                      <a:avLst/>
+                    </a:prstGeom>
+                  </pic:spPr>
+                </pic:pic>
+              </a:graphicData>
+            </a:graphic>
+          </wp:inline>
+        </w:drawing>
+      </w:r>
+    </w:p>
+    <w:p>
+      <w:pPr>
+        <w:rPr>
+          <w:b/>
+          <w:bCs/>
+          <w:sz w:val="24"/>
+          <w:szCs w:val="24"/>
+        </w:rPr>
+      </w:pPr>
+      <w:r>
+        <w:rPr>
+          <w:b/>
+          <w:bCs/>
+          <w:sz w:val="24"/>
+          <w:szCs w:val="24"/>
+        </w:rPr>
+        <w:tab/>
+      </w:r>
+    </w:p>
+    <w:p>
+      <w:pPr>
+        <w:ind w:firstLine="708"/>
+        <w:rPr>
+          <w:b/>
+          <w:bCs/>
+          <w:sz w:val="24"/>
+          <w:szCs w:val="24"/>
+          <w:u w:val="single"/>
+        </w:rPr>
+      </w:pPr>
+      <w:r>
+        <w:rPr>
+          <w:b/>
+          <w:bCs/>
+          <w:sz w:val="24"/>
+          <w:szCs w:val="24"/>
+        </w:rPr>
+        <w:lastRenderedPageBreak/>
+        <w:t>-</w:t>
+      </w:r>
+      <w:r>
+        <w:rPr>
+          <w:b/>
+          <w:bCs/>
+          <w:sz w:val="24"/>
+          <w:szCs w:val="24"/>
+          <w:u w:val="single"/>
+        </w:rPr>
+        <w:t xml:space="preserve"> INSERTAR </w:t>
+      </w:r>
+      <w:r>
+        <w:rPr>
+          <w:b/>
+          <w:bCs/>
+          <w:sz w:val="24"/>
+          <w:szCs w:val="24"/>
+          <w:u w:val="single"/>
+        </w:rPr>
+        <w:t xml:space="preserve">EN </w:t>
+      </w:r>
+      <w:r>
+        <w:rPr>
+          <w:b/>
+          <w:bCs/>
+          <w:sz w:val="24"/>
+          <w:szCs w:val="24"/>
+          <w:u w:val="single"/>
+        </w:rPr>
+        <w:t xml:space="preserve">TABLA </w:t>
+      </w:r>
+      <w:r>
+        <w:rPr>
+          <w:b/>
+          <w:bCs/>
+          <w:sz w:val="24"/>
+          <w:szCs w:val="24"/>
+          <w:u w:val="single"/>
+        </w:rPr>
+        <w:t>INGREDIENTESPRODUCTO</w:t>
+      </w:r>
+    </w:p>
+    <w:p>
+      <w:pPr>
+        <w:ind w:firstLine="283"/>
+        <w:rPr>
+          <w:b/>
+          <w:bCs/>
+          <w:sz w:val="24"/>
+          <w:szCs w:val="24"/>
+          <w:u w:val="single"/>
+        </w:rPr>
+      </w:pPr>
+      <w:r>
+        <w:rPr>
+          <w:b/>
+          <w:bCs/>
+          <w:sz w:val="24"/>
+          <w:szCs w:val="24"/>
+          <w:u w:val="single"/>
+        </w:rPr>
+        <w:drawing>
+          <wp:anchor distT="0" distB="0" distL="114300" distR="114300" simplePos="0" relativeHeight="251651072" behindDoc="0" locked="0" layoutInCell="1" allowOverlap="1" wp14:anchorId="777CB48C" wp14:editId="15E9620C">
+            <wp:simplePos x="0" y="0"/>
+            <wp:positionH relativeFrom="column">
+              <wp:posOffset>199338</wp:posOffset>
+            </wp:positionH>
+            <wp:positionV relativeFrom="paragraph">
+              <wp:posOffset>7620</wp:posOffset>
+            </wp:positionV>
+            <wp:extent cx="3842654" cy="3801534"/>
+            <wp:effectExtent l="0" t="0" r="5715" b="8890"/>
+            <wp:wrapSquare wrapText="bothSides"/>
+            <wp:docPr id="38" name="Imagen 38"/>
+            <wp:cNvGraphicFramePr>
+              <a:graphicFrameLocks xmlns:a="http://schemas.openxmlformats.org/drawingml/2006/main" noChangeAspect="1"/>
+            </wp:cNvGraphicFramePr>
+            <a:graphic xmlns:a="http://schemas.openxmlformats.org/drawingml/2006/main">
+              <a:graphicData uri="http://schemas.openxmlformats.org/drawingml/2006/picture">
+                <pic:pic xmlns:pic="http://schemas.openxmlformats.org/drawingml/2006/picture">
+                  <pic:nvPicPr>
+                    <pic:cNvPr id="1" name=""/>
+                    <pic:cNvPicPr/>
+                  </pic:nvPicPr>
+                  <pic:blipFill>
+                    <a:blip r:embed="rId34" cstate="print">
+                      <a:extLst>
+                        <a:ext uri="{28A0092B-C50C-407E-A947-70E740481C1C}">
+                          <a14:useLocalDpi xmlns:a14="http://schemas.microsoft.com/office/drawing/2010/main" val="0"/>
+                        </a:ext>
+                      </a:extLst>
+                    </a:blip>
+                    <a:stretch>
+                      <a:fillRect/>
+                    </a:stretch>
+                  </pic:blipFill>
+                  <pic:spPr>
+                    <a:xfrm>
+                      <a:off x="0" y="0"/>
+                      <a:ext cx="3842654" cy="3801534"/>
+                    </a:xfrm>
+                    <a:prstGeom prst="rect">
+                      <a:avLst/>
+                    </a:prstGeom>
+                  </pic:spPr>
+                </pic:pic>
+              </a:graphicData>
+            </a:graphic>
+          </wp:anchor>
+        </w:drawing>
+      </w:r>
+    </w:p>
+    <w:p>
+      <w:pPr>
+        <w:ind w:firstLine="283"/>
+        <w:rPr>
+          <w:b/>
+          <w:bCs/>
+          <w:sz w:val="24"/>
+          <w:szCs w:val="24"/>
+          <w:u w:val="single"/>
+        </w:rPr>
+      </w:pPr>
+    </w:p>
+    <w:p>
+      <w:pPr>
+        <w:ind w:firstLine="283"/>
+        <w:rPr>
+          <w:b/>
+          <w:bCs/>
+          <w:sz w:val="24"/>
+          <w:szCs w:val="24"/>
+          <w:u w:val="single"/>
+        </w:rPr>
+      </w:pPr>
+    </w:p>
+    <w:p>
+      <w:pPr>
+        <w:ind w:firstLine="283"/>
+        <w:rPr>
+          <w:b/>
+          <w:bCs/>
+          <w:sz w:val="24"/>
+          <w:szCs w:val="24"/>
+          <w:u w:val="single"/>
+        </w:rPr>
+      </w:pPr>
+    </w:p>
+    <w:p>
+      <w:pPr>
+        <w:ind w:firstLine="283"/>
+        <w:rPr>
+          <w:b/>
+          <w:bCs/>
+          <w:sz w:val="24"/>
+          <w:szCs w:val="24"/>
+          <w:u w:val="single"/>
+        </w:rPr>
+      </w:pPr>
+    </w:p>
+    <w:p>
+      <w:pPr>
+        <w:ind w:firstLine="283"/>
+        <w:rPr>
+          <w:b/>
+          <w:bCs/>
+          <w:sz w:val="24"/>
+          <w:szCs w:val="24"/>
+          <w:u w:val="single"/>
+        </w:rPr>
+      </w:pPr>
+    </w:p>
+    <w:p>
+      <w:pPr>
+        <w:ind w:firstLine="276"/>
+        <w:rPr>
+          <w:b/>
+          <w:bCs/>
+          <w:sz w:val="24"/>
+          <w:szCs w:val="24"/>
+          <w:u w:val="single"/>
+        </w:rPr>
+      </w:pPr>
+    </w:p>
+    <w:p>
+      <w:pPr>
+        <w:ind w:left="283"/>
+        <w:rPr>
+          <w:b/>
+          <w:bCs/>
+          <w:sz w:val="24"/>
+          <w:szCs w:val="24"/>
+          <w:u w:val="single"/>
+        </w:rPr>
+      </w:pPr>
+    </w:p>
+    <w:p>
+      <w:pPr>
+        <w:ind w:left="283"/>
+        <w:rPr>
+          <w:b/>
+          <w:bCs/>
+          <w:sz w:val="36"/>
+          <w:szCs w:val="36"/>
+        </w:rPr>
+      </w:pPr>
+    </w:p>
+    <w:p>
+      <w:pPr>
+        <w:rPr>
+          <w:b/>
+          <w:sz w:val="24"/>
+          <w:szCs w:val="24"/>
+          <w:u w:val="single"/>
+        </w:rPr>
+      </w:pPr>
+    </w:p>
+    <w:p>
+      <w:pPr>
+        <w:rPr>
+          <w:sz w:val="24"/>
+          <w:szCs w:val="24"/>
+        </w:rPr>
+      </w:pPr>
+    </w:p>
+    <w:p>
+      <w:pPr>
+        <w:rPr>
+          <w:sz w:val="24"/>
+          <w:szCs w:val="24"/>
+        </w:rPr>
+      </w:pPr>
+      <w:r>
+        <w:rPr>
+          <w:noProof/>
+        </w:rPr>
+        <mc:AlternateContent>
+          <mc:Choice Requires="wps">
+            <w:drawing>
+              <wp:anchor distT="0" distB="0" distL="114300" distR="114300" simplePos="0" relativeHeight="251649024" behindDoc="0" locked="0" layoutInCell="1" allowOverlap="1" wp14:anchorId="2E497899" wp14:editId="27535899">
+                <wp:simplePos x="0" y="0"/>
+                <wp:positionH relativeFrom="margin">
+                  <wp:posOffset>4114165</wp:posOffset>
+                </wp:positionH>
+                <wp:positionV relativeFrom="paragraph">
+                  <wp:posOffset>167640</wp:posOffset>
+                </wp:positionV>
+                <wp:extent cx="800100" cy="198120"/>
+                <wp:effectExtent l="0" t="0" r="0" b="0"/>
+                <wp:wrapSquare wrapText="bothSides"/>
+                <wp:docPr id="36" name="Text Box 6"/>
+                <wp:cNvGraphicFramePr/>
+                <a:graphic xmlns:a="http://schemas.openxmlformats.org/drawingml/2006/main">
+                  <a:graphicData uri="http://schemas.microsoft.com/office/word/2010/wordprocessingShape">
+                    <wps:wsp>
+                      <wps:cNvSpPr txBox="1"/>
+                      <wps:spPr>
+                        <a:xfrm>
+                          <a:off x="0" y="0"/>
+                          <a:ext cx="800100" cy="198120"/>
+                        </a:xfrm>
+                        <a:prstGeom prst="rect">
+                          <a:avLst/>
+                        </a:prstGeom>
+                        <a:solidFill>
+                          <a:prstClr val="white"/>
+                        </a:solidFill>
+                        <a:ln>
+                          <a:noFill/>
+                        </a:ln>
+                      </wps:spPr>
+                      <wps:txbx>
+                        <w:txbxContent>
+                          <w:p>
+                            <w:pPr>
+                              <w:pStyle w:val="Descripcin"/>
+                              <w:rPr>
+                                <w:b/>
+                                <w:bCs/>
+                                <w:noProof/>
+                              </w:rPr>
+                            </w:pPr>
+                            <w:r>
+                              <w:rPr>
+                                <w:b/>
+                                <w:bCs/>
+                              </w:rPr>
+                              <w:t xml:space="preserve">Figura </w:t>
+                            </w:r>
+                            <w:r>
+                              <w:rPr>
+                                <w:b/>
+                                <w:bCs/>
+                              </w:rPr>
+                              <w:t>10</w:t>
+                            </w:r>
+                          </w:p>
+                        </w:txbxContent>
+                      </wps:txbx>
+                      <wps:bodyPr rot="0" spcFirstLastPara="0" vertOverflow="overflow" horzOverflow="overflow" vert="horz" wrap="square" lIns="0" tIns="0" rIns="0" bIns="0" numCol="1" spcCol="0" rtlCol="0" fromWordArt="0" anchor="t" anchorCtr="0" forceAA="0" compatLnSpc="1">
+                        <a:prstTxWarp prst="textNoShape">
+                          <a:avLst/>
+                        </a:prstTxWarp>
+                        <a:noAutofit/>
+                      </wps:bodyPr>
+                    </wps:wsp>
+                  </a:graphicData>
+                </a:graphic>
+                <wp14:sizeRelH relativeFrom="margin">
+                  <wp14:pctWidth>0</wp14:pctWidth>
+                </wp14:sizeRelH>
+                <wp14:sizeRelV relativeFrom="margin">
+                  <wp14:pctHeight>0</wp14:pctHeight>
+                </wp14:sizeRelV>
+              </wp:anchor>
+            </w:drawing>
+          </mc:Choice>
+          <mc:Fallback>
+            <w:pict>
+              <v:shape w14:anchorId="2E497899" id="_x0000_s1051" type="#_x0000_t202" style="position:absolute;margin-left:323.95pt;margin-top:13.2pt;width:63pt;height:15.6pt;z-index:251649024;visibility:visible;mso-wrap-style:square;mso-width-percent:0;mso-height-percent:0;mso-wrap-distance-left:9pt;mso-wrap-distance-top:0;mso-wrap-distance-right:9pt;mso-wrap-distance-bottom:0;mso-position-horizontal:absolute;mso-position-horizontal-relative:margin;mso-position-vertical:absolute;mso-position-vertical-relative:text;mso-width-percent:0;mso-height-percent:0;mso-width-relative:margin;mso-height-relative:margin;v-text-anchor:top" o:gfxdata="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" stroked="f">
+                <v:textbox inset="0,0,0,0">
+                  <w:txbxContent>
+                    <w:p>
+                      <w:pPr>
+                        <w:pStyle w:val="Descripcin"/>
+                        <w:rPr>
+                          <w:b/>
+                          <w:bCs/>
+                          <w:noProof/>
+                        </w:rPr>
+                      </w:pPr>
+                      <w:r>
+                        <w:rPr>
+                          <w:b/>
+                          <w:bCs/>
+                        </w:rPr>
+                        <w:t xml:space="preserve">Figura </w:t>
+                      </w:r>
+                      <w:r>
+                        <w:rPr>
+                          <w:b/>
+                          <w:bCs/>
+                        </w:rPr>
+                        <w:t>10</w:t>
+                      </w:r>
+                    </w:p>
+                  </w:txbxContent>
+                </v:textbox>
+                <w10:wrap type="square" anchorx="margin"/>
+              </v:shape>
+            </w:pict>
+          </mc:Fallback>
+        </mc:AlternateContent>
+      </w:r>
+    </w:p>
+    <w:p>
+      <w:pPr>
+        <w:rPr>
+          <w:b/>
+          <w:sz w:val="24"/>
+          <w:szCs w:val="24"/>
+          <w:u w:val="single"/>
+        </w:rPr>
+      </w:pPr>
+    </w:p>
+    <w:p>
+      <w:pPr>
+        <w:ind w:firstLine="708"/>
+        <w:rPr>
+          <w:b/>
+          <w:bCs/>
+          <w:sz w:val="24"/>
+          <w:szCs w:val="24"/>
+          <w:u w:val="single"/>
+        </w:rPr>
+      </w:pPr>
+      <w:r>
+        <w:rPr>
+          <w:b/>
+          <w:bCs/>
+          <w:sz w:val="24"/>
+          <w:szCs w:val="24"/>
+        </w:rPr>
+        <w:t>-</w:t>
+      </w:r>
+      <w:r>
+        <w:rPr>
+          <w:b/>
+          <w:bCs/>
+          <w:sz w:val="24"/>
+          <w:szCs w:val="24"/>
+          <w:u w:val="single"/>
+        </w:rPr>
+        <w:t xml:space="preserve"> INSERTAR </w:t>
+      </w:r>
+      <w:r>
+        <w:rPr>
+          <w:b/>
+          <w:bCs/>
+          <w:sz w:val="24"/>
+          <w:szCs w:val="24"/>
+          <w:u w:val="single"/>
+        </w:rPr>
+        <w:t xml:space="preserve">EN </w:t>
+      </w:r>
+      <w:r>
+        <w:rPr>
+          <w:b/>
+          <w:bCs/>
+          <w:sz w:val="24"/>
+          <w:szCs w:val="24"/>
+          <w:u w:val="single"/>
+        </w:rPr>
+        <w:t xml:space="preserve">TABLA </w:t>
+      </w:r>
+      <w:r>
+        <w:rPr>
+          <w:b/>
+          <w:bCs/>
+          <w:sz w:val="24"/>
+          <w:szCs w:val="24"/>
+          <w:u w:val="single"/>
+        </w:rPr>
+        <w:t>IN</w:t>
+      </w:r>
+      <w:r>
+        <w:rPr>
+          <w:b/>
+          <w:bCs/>
+          <w:sz w:val="24"/>
+          <w:szCs w:val="24"/>
+          <w:u w:val="single"/>
+        </w:rPr>
+        <w:t>TOLERANCIA</w:t>
+      </w:r>
+    </w:p>
+    <w:p>
+      <w:pPr>
+        <w:ind w:firstLine="283"/>
+        <w:rPr>
+          <w:b/>
+          <w:bCs/>
+          <w:sz w:val="24"/>
+          <w:szCs w:val="24"/>
+          <w:u w:val="single"/>
+        </w:rPr>
+      </w:pPr>
+      <w:r>
+        <w:rPr>
+          <w:noProof/>
+        </w:rPr>
+        <mc:AlternateContent>
+          <mc:Choice Requires="wps">
+            <w:drawing>
+              <wp:anchor distT="0" distB="0" distL="114300" distR="114300" simplePos="0" relativeHeight="251653120" behindDoc="0" locked="0" layoutInCell="1" allowOverlap="1" wp14:anchorId="40509A33" wp14:editId="7E363F04">
+                <wp:simplePos x="0" y="0"/>
+                <wp:positionH relativeFrom="margin">
+                  <wp:posOffset>4072466</wp:posOffset>
+                </wp:positionH>
+                <wp:positionV relativeFrom="paragraph">
+                  <wp:posOffset>3509010</wp:posOffset>
+                </wp:positionV>
+                <wp:extent cx="800100" cy="198120"/>
+                <wp:effectExtent l="0" t="0" r="0" b="0"/>
+                <wp:wrapSquare wrapText="bothSides"/>
+                <wp:docPr id="42" name="Text Box 6"/>
+                <wp:cNvGraphicFramePr/>
+                <a:graphic xmlns:a="http://schemas.openxmlformats.org/drawingml/2006/main">
+                  <a:graphicData uri="http://schemas.microsoft.com/office/word/2010/wordprocessingShape">
+                    <wps:wsp>
+                      <wps:cNvSpPr txBox="1"/>
+                      <wps:spPr>
+                        <a:xfrm>
+                          <a:off x="0" y="0"/>
+                          <a:ext cx="800100" cy="198120"/>
+                        </a:xfrm>
+                        <a:prstGeom prst="rect">
+                          <a:avLst/>
+                        </a:prstGeom>
+                        <a:solidFill>
+                          <a:prstClr val="white"/>
+                        </a:solidFill>
+                        <a:ln>
+                          <a:noFill/>
+                        </a:ln>
+                      </wps:spPr>
+                      <wps:txbx>
+                        <w:txbxContent>
+                          <w:p>
+                            <w:pPr>
+                              <w:pStyle w:val="Descripcin"/>
+                              <w:rPr>
+                                <w:b/>
+                                <w:bCs/>
+                                <w:noProof/>
+                              </w:rPr>
+                            </w:pPr>
+                            <w:r>
+                              <w:rPr>
+                                <w:b/>
+                                <w:bCs/>
+                              </w:rPr>
+                              <w:t xml:space="preserve">Figura </w:t>
+                            </w:r>
+                            <w:r>
+                              <w:rPr>
+                                <w:b/>
+                                <w:bCs/>
+                              </w:rPr>
+                              <w:t>1</w:t>
+                            </w:r>
+                            <w:r>
+                              <w:rPr>
+                                <w:b/>
+                                <w:bCs/>
+                              </w:rPr>
+                              <w:t>1</w:t>
+                            </w:r>
+                          </w:p>
+                        </w:txbxContent>
+                      </wps:txbx>
+                      <wps:bodyPr rot="0" spcFirstLastPara="0" vertOverflow="overflow" horzOverflow="overflow" vert="horz" wrap="square" lIns="0" tIns="0" rIns="0" bIns="0" numCol="1" spcCol="0" rtlCol="0" fromWordArt="0" anchor="t" anchorCtr="0" forceAA="0" compatLnSpc="1">
+                        <a:prstTxWarp prst="textNoShape">
+                          <a:avLst/>
+                        </a:prstTxWarp>
+                        <a:noAutofit/>
+                      </wps:bodyPr>
+                    </wps:wsp>
+                  </a:graphicData>
+                </a:graphic>
+                <wp14:sizeRelH relativeFrom="margin">
+                  <wp14:pctWidth>0</wp14:pctWidth>
+                </wp14:sizeRelH>
+                <wp14:sizeRelV relativeFrom="margin">
+                  <wp14:pctHeight>0</wp14:pctHeight>
+                </wp14:sizeRelV>
+              </wp:anchor>
+            </w:drawing>
+          </mc:Choice>
+          <mc:Fallback>
+            <w:pict>
+              <v:shape w14:anchorId="40509A33" id="_x0000_s1052" type="#_x0000_t202" style="position:absolute;left:0;text-align:left;margin-left:320.65pt;margin-top:276.3pt;width:63pt;height:15.6pt;z-index:251653120;visibility:visible;mso-wrap-style:square;mso-width-percent:0;mso-height-percent:0;mso-wrap-distance-left:9pt;mso-wrap-distance-top:0;mso-wrap-distance-right:9pt;mso-wrap-distance-bottom:0;mso-position-horizontal:absolute;mso-position-horizontal-relative:margin;mso-position-vertical:absolute;mso-position-vertical-relative:text;mso-width-percent:0;mso-height-percent:0;mso-width-relative:margin;mso-height-relative:margin;v-text-anchor:top" o:gfxdata="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" stroked="f">
+                <v:textbox inset="0,0,0,0">
+                  <w:txbxContent>
+                    <w:p>
+                      <w:pPr>
+                        <w:pStyle w:val="Descripcin"/>
+                        <w:rPr>
+                          <w:b/>
+                          <w:bCs/>
+                          <w:noProof/>
+                        </w:rPr>
+                      </w:pPr>
+                      <w:r>
+                        <w:rPr>
+                          <w:b/>
+                          <w:bCs/>
+                        </w:rPr>
+                        <w:t xml:space="preserve">Figura </w:t>
+                      </w:r>
+                      <w:r>
+                        <w:rPr>
+                          <w:b/>
+                          <w:bCs/>
+                        </w:rPr>
+                        <w:t>1</w:t>
+                      </w:r>
+                      <w:r>
+                        <w:rPr>
+                          <w:b/>
+                          <w:bCs/>
+                        </w:rPr>
+                        <w:t>1</w:t>
+                      </w:r>
+                    </w:p>
+                  </w:txbxContent>
+                </v:textbox>
+                <w10:wrap type="square" anchorx="margin"/>
+              </v:shape>
+            </w:pict>
+          </mc:Fallback>
+        </mc:AlternateContent>
+      </w:r>
+      <w:r>
+        <w:rPr>
+          <w:b/>
+          <w:bCs/>
+          <w:sz w:val="24"/>
+          <w:szCs w:val="24"/>
+          <w:u w:val="single"/>
+        </w:rPr>
+        <w:drawing>
+          <wp:inline distT="0" distB="0" distL="0" distR="0" wp14:anchorId="2E86BB75" wp14:editId="3EBBF0F2">
+            <wp:extent cx="3759685" cy="3708400"/>
+            <wp:effectExtent l="0" t="0" r="0" b="6350"/>
+            <wp:docPr id="41" name="Imagen 41"/>
+            <wp:cNvGraphicFramePr>
+              <a:graphicFrameLocks xmlns:a="http://schemas.openxmlformats.org/drawingml/2006/main" noChangeAspect="1"/>
+            </wp:cNvGraphicFramePr>
+            <a:graphic xmlns:a="http://schemas.openxmlformats.org/drawingml/2006/main">
+              <a:graphicData uri="http://schemas.openxmlformats.org/drawingml/2006/picture">
+                <pic:pic xmlns:pic="http://schemas.openxmlformats.org/drawingml/2006/picture">
+                  <pic:nvPicPr>
+                    <pic:cNvPr id="1" name=""/>
+                    <pic:cNvPicPr/>
+                  </pic:nvPicPr>
+                  <pic:blipFill>
+                    <a:blip r:embed="rId35"/>
+                    <a:stretch>
+                      <a:fillRect/>
+                    </a:stretch>
+                  </pic:blipFill>
+                  <pic:spPr>
+                    <a:xfrm>
+                      <a:off x="0" y="0"/>
+                      <a:ext cx="3759685" cy="3708400"/>
+                    </a:xfrm>
+                    <a:prstGeom prst="rect">
+                      <a:avLst/>
+                    </a:prstGeom>
+                  </pic:spPr>
+                </pic:pic>
+              </a:graphicData>
+            </a:graphic>
+          </wp:inline>
+        </w:drawing>
+      </w:r>
+      <w:bookmarkStart w:id="6" w:name="_GoBack"/>
+      <w:bookmarkEnd w:id="6"/>
+    </w:p>
+    <w:p>
+      <w:pPr>
+        <w:rPr>
+          <w:b/>
+          <w:bCs/>
+          <w:sz w:val="24"/>
+          <w:szCs w:val="24"/>
+          <w:u w:val="single"/>
+        </w:rPr>
+      </w:pPr>
+    </w:p>
+    <w:p>
+      <w:pPr>
+        <w:ind w:firstLine="708"/>
+        <w:rPr>
+          <w:b/>
+          <w:bCs/>
+          <w:sz w:val="24"/>
+          <w:szCs w:val="24"/>
+          <w:u w:val="single"/>
+        </w:rPr>
+      </w:pPr>
+      <w:r>
+        <w:rPr>
+          <w:b/>
+          <w:bCs/>
+          <w:sz w:val="24"/>
+          <w:szCs w:val="24"/>
+          <w:u w:val="single"/>
+        </w:rPr>
+        <w:lastRenderedPageBreak/>
+        <w:drawing>
+          <wp:anchor distT="0" distB="0" distL="114300" distR="114300" simplePos="0" relativeHeight="251657216" behindDoc="0" locked="0" layoutInCell="1" allowOverlap="1" wp14:anchorId="5B669ABF" wp14:editId="3460C41D">
+            <wp:simplePos x="0" y="0"/>
+            <wp:positionH relativeFrom="column">
+              <wp:posOffset>181480</wp:posOffset>
+            </wp:positionH>
+            <wp:positionV relativeFrom="paragraph">
+              <wp:posOffset>265007</wp:posOffset>
+            </wp:positionV>
+            <wp:extent cx="3759200" cy="3726046"/>
+            <wp:effectExtent l="0" t="0" r="0" b="8255"/>
+            <wp:wrapSquare wrapText="bothSides"/>
+            <wp:docPr id="46" name="Imagen 46"/>
+            <wp:cNvGraphicFramePr>
+              <a:graphicFrameLocks xmlns:a="http://schemas.openxmlformats.org/drawingml/2006/main" noChangeAspect="1"/>
+            </wp:cNvGraphicFramePr>
+            <a:graphic xmlns:a="http://schemas.openxmlformats.org/drawingml/2006/main">
+              <a:graphicData uri="http://schemas.openxmlformats.org/drawingml/2006/picture">
+                <pic:pic xmlns:pic="http://schemas.openxmlformats.org/drawingml/2006/picture">
+                  <pic:nvPicPr>
+                    <pic:cNvPr id="1" name=""/>
+                    <pic:cNvPicPr/>
+                  </pic:nvPicPr>
+                  <pic:blipFill>
+                    <a:blip r:embed="rId36" cstate="print">
+                      <a:extLst>
+                        <a:ext uri="{28A0092B-C50C-407E-A947-70E740481C1C}">
+                          <a14:useLocalDpi xmlns:a14="http://schemas.microsoft.com/office/drawing/2010/main" val="0"/>
+                        </a:ext>
+                      </a:extLst>
+                    </a:blip>
+                    <a:stretch>
+                      <a:fillRect/>
+                    </a:stretch>
+                  </pic:blipFill>
+                  <pic:spPr>
+                    <a:xfrm>
+                      <a:off x="0" y="0"/>
+                      <a:ext cx="3759200" cy="3726046"/>
+                    </a:xfrm>
+                    <a:prstGeom prst="rect">
+                      <a:avLst/>
+                    </a:prstGeom>
+                  </pic:spPr>
+                </pic:pic>
+              </a:graphicData>
+            </a:graphic>
+          </wp:anchor>
+        </w:drawing>
+      </w:r>
+      <w:r>
+        <w:rPr>
+          <w:b/>
+          <w:bCs/>
+          <w:sz w:val="24"/>
+          <w:szCs w:val="24"/>
+        </w:rPr>
+        <w:t>-</w:t>
+      </w:r>
+      <w:r>
+        <w:rPr>
+          <w:b/>
+          <w:bCs/>
+          <w:sz w:val="24"/>
+          <w:szCs w:val="24"/>
+          <w:u w:val="single"/>
+        </w:rPr>
+        <w:t xml:space="preserve"> INSERTAR </w:t>
+      </w:r>
+      <w:r>
+        <w:rPr>
+          <w:b/>
+          <w:bCs/>
+          <w:sz w:val="24"/>
+          <w:szCs w:val="24"/>
+          <w:u w:val="single"/>
+        </w:rPr>
+        <w:t xml:space="preserve">EN </w:t>
+      </w:r>
+      <w:r>
+        <w:rPr>
+          <w:b/>
+          <w:bCs/>
+          <w:sz w:val="24"/>
+          <w:szCs w:val="24"/>
+          <w:u w:val="single"/>
+        </w:rPr>
+        <w:t xml:space="preserve">TABLA </w:t>
+      </w:r>
+      <w:r>
+        <w:rPr>
+          <w:b/>
+          <w:bCs/>
+          <w:sz w:val="24"/>
+          <w:szCs w:val="24"/>
+          <w:u w:val="single"/>
+        </w:rPr>
+        <w:t>PRODUCTO</w:t>
+      </w:r>
+    </w:p>
+    <w:p>
+      <w:pPr>
+        <w:ind w:firstLine="283"/>
+        <w:rPr>
+          <w:b/>
+          <w:bCs/>
+          <w:sz w:val="24"/>
+          <w:szCs w:val="24"/>
+          <w:u w:val="single"/>
+        </w:rPr>
+      </w:pPr>
+      <w:r>
+        <w:rPr>
+          <w:noProof/>
+        </w:rPr>
+        <mc:AlternateContent>
+          <mc:Choice Requires="wps">
+            <w:drawing>
+              <wp:anchor distT="0" distB="0" distL="114300" distR="114300" simplePos="0" relativeHeight="251654144" behindDoc="0" locked="0" layoutInCell="1" allowOverlap="1" wp14:anchorId="118CFE28" wp14:editId="68FEF8B7">
+                <wp:simplePos x="0" y="0"/>
+                <wp:positionH relativeFrom="margin">
+                  <wp:posOffset>4064000</wp:posOffset>
+                </wp:positionH>
+                <wp:positionV relativeFrom="paragraph">
+                  <wp:posOffset>3521287</wp:posOffset>
+                </wp:positionV>
+                <wp:extent cx="800100" cy="198120"/>
+                <wp:effectExtent l="0" t="0" r="0" b="0"/>
+                <wp:wrapSquare wrapText="bothSides"/>
+                <wp:docPr id="43" name="Text Box 6"/>
+                <wp:cNvGraphicFramePr/>
+                <a:graphic xmlns:a="http://schemas.openxmlformats.org/drawingml/2006/main">
+                  <a:graphicData uri="http://schemas.microsoft.com/office/word/2010/wordprocessingShape">
+                    <wps:wsp>
+                      <wps:cNvSpPr txBox="1"/>
+                      <wps:spPr>
+                        <a:xfrm>
+                          <a:off x="0" y="0"/>
+                          <a:ext cx="800100" cy="198120"/>
+                        </a:xfrm>
+                        <a:prstGeom prst="rect">
+                          <a:avLst/>
+                        </a:prstGeom>
+                        <a:solidFill>
+                          <a:prstClr val="white"/>
+                        </a:solidFill>
+                        <a:ln>
+                          <a:noFill/>
+                        </a:ln>
+                      </wps:spPr>
+                      <wps:txbx>
+                        <w:txbxContent>
+                          <w:p>
+                            <w:pPr>
+                              <w:pStyle w:val="Descripcin"/>
+                              <w:rPr>
+                                <w:b/>
+                                <w:bCs/>
+                                <w:noProof/>
+                              </w:rPr>
+                            </w:pPr>
+                            <w:r>
+                              <w:rPr>
+                                <w:b/>
+                                <w:bCs/>
+                              </w:rPr>
+                              <w:t xml:space="preserve">Figura </w:t>
+                            </w:r>
+                            <w:r>
+                              <w:rPr>
+                                <w:b/>
+                                <w:bCs/>
+                              </w:rPr>
+                              <w:t>1</w:t>
+                            </w:r>
+                            <w:r>
+                              <w:rPr>
+                                <w:b/>
+                                <w:bCs/>
+                              </w:rPr>
+                              <w:t>2</w:t>
+                            </w:r>
+                          </w:p>
+                        </w:txbxContent>
+                      </wps:txbx>
+                      <wps:bodyPr rot="0" spcFirstLastPara="0" vertOverflow="overflow" horzOverflow="overflow" vert="horz" wrap="square" lIns="0" tIns="0" rIns="0" bIns="0" numCol="1" spcCol="0" rtlCol="0" fromWordArt="0" anchor="t" anchorCtr="0" forceAA="0" compatLnSpc="1">
+                        <a:prstTxWarp prst="textNoShape">
+                          <a:avLst/>
+                        </a:prstTxWarp>
+                        <a:noAutofit/>
+                      </wps:bodyPr>
+                    </wps:wsp>
+                  </a:graphicData>
+                </a:graphic>
+                <wp14:sizeRelH relativeFrom="margin">
+                  <wp14:pctWidth>0</wp14:pctWidth>
+                </wp14:sizeRelH>
+                <wp14:sizeRelV relativeFrom="margin">
+                  <wp14:pctHeight>0</wp14:pctHeight>
+                </wp14:sizeRelV>
+              </wp:anchor>
+            </w:drawing>
+          </mc:Choice>
+          <mc:Fallback>
+            <w:pict>
+              <v:shape w14:anchorId="118CFE28" id="_x0000_s1053" type="#_x0000_t202" style="position:absolute;left:0;text-align:left;margin-left:320pt;margin-top:277.25pt;width:63pt;height:15.6pt;z-index:251654144;visibility:visible;mso-wrap-style:square;mso-width-percent:0;mso-height-percent:0;mso-wrap-distance-left:9pt;mso-wrap-distance-top:0;mso-wrap-distance-right:9pt;mso-wrap-distance-bottom:0;mso-position-horizontal:absolute;mso-position-horizontal-relative:margin;mso-position-vertical:absolute;mso-position-vertical-relative:text;mso-width-percent:0;mso-height-percent:0;mso-width-relative:margin;mso-height-relative:margin;v-text-anchor:top" o:gfxdata="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" stroked="f">
+                <v:textbox inset="0,0,0,0">
+                  <w:txbxContent>
+                    <w:p>
+                      <w:pPr>
+                        <w:pStyle w:val="Descripcin"/>
+                        <w:rPr>
+                          <w:b/>
+                          <w:bCs/>
+                          <w:noProof/>
+                        </w:rPr>
+                      </w:pPr>
+                      <w:r>
+                        <w:rPr>
+                          <w:b/>
+                          <w:bCs/>
+                        </w:rPr>
+                        <w:t xml:space="preserve">Figura </w:t>
+                      </w:r>
+                      <w:r>
+                        <w:rPr>
+                          <w:b/>
+                          <w:bCs/>
+                        </w:rPr>
+                        <w:t>1</w:t>
+                      </w:r>
+                      <w:r>
+                        <w:rPr>
+                          <w:b/>
+                          <w:bCs/>
+                        </w:rPr>
+                        <w:t>2</w:t>
+                      </w:r>
+                    </w:p>
+                  </w:txbxContent>
+                </v:textbox>
+                <w10:wrap type="square" anchorx="margin"/>
+              </v:shape>
+            </w:pict>
+          </mc:Fallback>
+        </mc:AlternateContent>
+      </w:r>
+    </w:p>
+    <w:p>
+      <w:pPr>
+        <w:ind w:firstLine="283"/>
+        <w:rPr>
+          <w:b/>
+          <w:bCs/>
+          <w:sz w:val="24"/>
+          <w:szCs w:val="24"/>
+          <w:u w:val="single"/>
+        </w:rPr>
+      </w:pPr>
+    </w:p>
+    <w:p>
+      <w:pPr>
+        <w:ind w:firstLine="283"/>
+        <w:rPr>
+          <w:b/>
+          <w:bCs/>
+          <w:sz w:val="24"/>
+          <w:szCs w:val="24"/>
+          <w:u w:val="single"/>
+        </w:rPr>
+      </w:pPr>
+    </w:p>
+    <w:p>
+      <w:pPr>
+        <w:ind w:firstLine="276"/>
+        <w:rPr>
+          <w:b/>
+          <w:bCs/>
+          <w:sz w:val="24"/>
+          <w:szCs w:val="24"/>
+          <w:u w:val="single"/>
+        </w:rPr>
+      </w:pPr>
+    </w:p>
+    <w:p>
+      <w:pPr>
+        <w:ind w:left="283"/>
+        <w:rPr>
+          <w:b/>
+          <w:bCs/>
+          <w:sz w:val="24"/>
+          <w:szCs w:val="24"/>
+          <w:u w:val="single"/>
+        </w:rPr>
+      </w:pPr>
+    </w:p>
+    <w:p>
+      <w:pPr>
+        <w:ind w:left="283"/>
+        <w:rPr>
+          <w:b/>
+          <w:bCs/>
+          <w:sz w:val="36"/>
+          <w:szCs w:val="36"/>
+        </w:rPr>
+      </w:pPr>
+    </w:p>
+    <w:p>
+      <w:pPr>
+        <w:rPr>
+          <w:sz w:val="24"/>
+          <w:szCs w:val="24"/>
+        </w:rPr>
+      </w:pPr>
+    </w:p>
+    <w:p>
+      <w:pPr>
+        <w:rPr>
+          <w:sz w:val="24"/>
+          <w:szCs w:val="24"/>
+        </w:rPr>
+      </w:pPr>
+    </w:p>
+    <w:p>
+      <w:pPr>
+        <w:rPr>
+          <w:sz w:val="24"/>
+          <w:szCs w:val="24"/>
+        </w:rPr>
+      </w:pPr>
+    </w:p>
+    <w:p>
+      <w:pPr>
+        <w:rPr>
+          <w:sz w:val="24"/>
+          <w:szCs w:val="24"/>
+        </w:rPr>
+      </w:pPr>
+    </w:p>
+    <w:p>
+      <w:pPr>
+        <w:rPr>
+          <w:sz w:val="24"/>
+          <w:szCs w:val="24"/>
+        </w:rPr>
+      </w:pPr>
+    </w:p>
+    <w:p>
+      <w:pPr>
+        <w:rPr>
+          <w:sz w:val="24"/>
+          <w:szCs w:val="24"/>
+        </w:rPr>
+      </w:pPr>
+    </w:p>
+    <w:p>
+      <w:pPr>
+        <w:rPr>
+          <w:b/>
+          <w:bCs/>
+          <w:sz w:val="24"/>
+          <w:szCs w:val="24"/>
+        </w:rPr>
+      </w:pPr>
+      <w:r>
+        <w:rPr>
+          <w:b/>
+          <w:bCs/>
+          <w:sz w:val="24"/>
+          <w:szCs w:val="24"/>
+        </w:rPr>
+        <w:t xml:space="preserve">    </w:t>
+      </w:r>
+    </w:p>
+    <w:p>
+      <w:pPr>
+        <w:ind w:firstLine="708"/>
+        <w:rPr>
+          <w:b/>
+          <w:bCs/>
+          <w:sz w:val="24"/>
+          <w:szCs w:val="24"/>
+          <w:u w:val="single"/>
+        </w:rPr>
+      </w:pPr>
+      <w:r>
+        <w:rPr>
+          <w:b/>
+          <w:bCs/>
+          <w:sz w:val="24"/>
+          <w:szCs w:val="24"/>
+        </w:rPr>
+        <w:t>-</w:t>
+      </w:r>
+      <w:r>
+        <w:rPr>
+          <w:b/>
+          <w:bCs/>
+          <w:sz w:val="24"/>
+          <w:szCs w:val="24"/>
+          <w:u w:val="single"/>
+        </w:rPr>
+        <w:t xml:space="preserve"> INSERTAR </w:t>
+      </w:r>
+      <w:r>
+        <w:rPr>
+          <w:b/>
+          <w:bCs/>
+          <w:sz w:val="24"/>
+          <w:szCs w:val="24"/>
+          <w:u w:val="single"/>
+        </w:rPr>
+        <w:t xml:space="preserve">EN </w:t>
+      </w:r>
+      <w:r>
+        <w:rPr>
+          <w:b/>
+          <w:bCs/>
+          <w:sz w:val="24"/>
+          <w:szCs w:val="24"/>
+          <w:u w:val="single"/>
+        </w:rPr>
+        <w:t xml:space="preserve">TABLA </w:t>
+      </w:r>
+      <w:r>
+        <w:rPr>
+          <w:b/>
+          <w:bCs/>
+          <w:sz w:val="24"/>
+          <w:szCs w:val="24"/>
+          <w:u w:val="single"/>
+        </w:rPr>
+        <w:t>PRODUCTO</w:t>
+      </w:r>
+    </w:p>
+    <w:p>
+      <w:pPr>
+        <w:rPr>
+          <w:b/>
+          <w:bCs/>
+          <w:sz w:val="24"/>
+          <w:szCs w:val="24"/>
+          <w:u w:val="single"/>
+        </w:rPr>
+      </w:pPr>
+      <w:r>
+        <w:rPr>
+          <w:b/>
+          <w:bCs/>
+          <w:sz w:val="24"/>
+          <w:szCs w:val="24"/>
+          <w:u w:val="single"/>
+        </w:rPr>
+        <w:drawing>
+          <wp:anchor distT="0" distB="0" distL="114300" distR="114300" simplePos="0" relativeHeight="251679744" behindDoc="0" locked="0" layoutInCell="1" allowOverlap="1" wp14:anchorId="2FED4CB3" wp14:editId="45BA165F">
+            <wp:simplePos x="0" y="0"/>
+            <wp:positionH relativeFrom="column">
+              <wp:posOffset>172720</wp:posOffset>
+            </wp:positionH>
+            <wp:positionV relativeFrom="paragraph">
+              <wp:posOffset>161925</wp:posOffset>
+            </wp:positionV>
+            <wp:extent cx="3835400" cy="3818255"/>
+            <wp:effectExtent l="0" t="0" r="0" b="0"/>
+            <wp:wrapSquare wrapText="bothSides"/>
+            <wp:docPr id="49" name="Imagen 49"/>
+            <wp:cNvGraphicFramePr>
+              <a:graphicFrameLocks xmlns:a="http://schemas.openxmlformats.org/drawingml/2006/main" noChangeAspect="1"/>
+            </wp:cNvGraphicFramePr>
+            <a:graphic xmlns:a="http://schemas.openxmlformats.org/drawingml/2006/main">
+              <a:graphicData uri="http://schemas.openxmlformats.org/drawingml/2006/picture">
+                <pic:pic xmlns:pic="http://schemas.openxmlformats.org/drawingml/2006/picture">
+                  <pic:nvPicPr>
+                    <pic:cNvPr id="1" name=""/>
+                    <pic:cNvPicPr/>
+                  </pic:nvPicPr>
+                  <pic:blipFill>
+                    <a:blip r:embed="rId37" cstate="print">
+                      <a:extLst>
+                        <a:ext uri="{28A0092B-C50C-407E-A947-70E740481C1C}">
+                          <a14:useLocalDpi xmlns:a14="http://schemas.microsoft.com/office/drawing/2010/main" val="0"/>
+                        </a:ext>
+                      </a:extLst>
+                    </a:blip>
+                    <a:stretch>
+                      <a:fillRect/>
+                    </a:stretch>
+                  </pic:blipFill>
+                  <pic:spPr>
+                    <a:xfrm>
+                      <a:off x="0" y="0"/>
+                      <a:ext cx="3835400" cy="3818255"/>
+                    </a:xfrm>
+                    <a:prstGeom prst="rect">
+                      <a:avLst/>
+                    </a:prstGeom>
+                  </pic:spPr>
+                </pic:pic>
+              </a:graphicData>
+            </a:graphic>
+            <wp14:sizeRelH relativeFrom="margin">
+              <wp14:pctWidth>0</wp14:pctWidth>
+            </wp14:sizeRelH>
+          </wp:anchor>
+        </w:drawing>
+      </w:r>
+    </w:p>
+    <w:p>
+      <w:pPr>
+        <w:ind w:firstLine="283"/>
+        <w:rPr>
+          <w:b/>
+          <w:bCs/>
+          <w:sz w:val="24"/>
+          <w:szCs w:val="24"/>
+          <w:u w:val="single"/>
+        </w:rPr>
+      </w:pPr>
+    </w:p>
+    <w:p>
+      <w:pPr>
+        <w:ind w:firstLine="283"/>
+        <w:rPr>
+          <w:b/>
+          <w:bCs/>
+          <w:sz w:val="24"/>
+          <w:szCs w:val="24"/>
+          <w:u w:val="single"/>
+        </w:rPr>
+      </w:pPr>
+    </w:p>
+    <w:p>
+      <w:pPr>
+        <w:ind w:firstLine="283"/>
+        <w:rPr>
+          <w:b/>
+          <w:bCs/>
+          <w:sz w:val="24"/>
+          <w:szCs w:val="24"/>
+          <w:u w:val="single"/>
+        </w:rPr>
+      </w:pPr>
+    </w:p>
+    <w:p>
+      <w:pPr>
+        <w:ind w:firstLine="276"/>
+        <w:rPr>
+          <w:b/>
+          <w:bCs/>
+          <w:sz w:val="24"/>
+          <w:szCs w:val="24"/>
+          <w:u w:val="single"/>
+        </w:rPr>
+      </w:pPr>
+    </w:p>
+    <w:p>
+      <w:pPr>
+        <w:ind w:left="283"/>
+        <w:rPr>
+          <w:b/>
+          <w:bCs/>
+          <w:sz w:val="24"/>
+          <w:szCs w:val="24"/>
+          <w:u w:val="single"/>
+        </w:rPr>
+      </w:pPr>
+    </w:p>
+    <w:p>
+      <w:pPr>
+        <w:ind w:left="283"/>
+        <w:rPr>
+          <w:b/>
+          <w:bCs/>
+          <w:sz w:val="36"/>
+          <w:szCs w:val="36"/>
+        </w:rPr>
+      </w:pPr>
+    </w:p>
+    <w:p>
+      <w:pPr>
+        <w:rPr>
+          <w:sz w:val="24"/>
+          <w:szCs w:val="24"/>
+        </w:rPr>
+      </w:pPr>
+    </w:p>
+    <w:p>
+      <w:pPr>
+        <w:rPr>
+          <w:sz w:val="24"/>
+          <w:szCs w:val="24"/>
+        </w:rPr>
+      </w:pPr>
+      <w:r>
+        <w:rPr>
+          <w:noProof/>
+        </w:rPr>
+        <mc:AlternateContent>
+          <mc:Choice Requires="wps">
+            <w:drawing>
+              <wp:anchor distT="0" distB="0" distL="114300" distR="114300" simplePos="0" relativeHeight="251669504" behindDoc="0" locked="0" layoutInCell="1" allowOverlap="1" wp14:anchorId="79E2675E" wp14:editId="6AB0E3EC">
+                <wp:simplePos x="0" y="0"/>
+                <wp:positionH relativeFrom="margin">
+                  <wp:posOffset>4139988</wp:posOffset>
+                </wp:positionH>
+                <wp:positionV relativeFrom="paragraph">
+                  <wp:posOffset>1231053</wp:posOffset>
+                </wp:positionV>
+                <wp:extent cx="800100" cy="198120"/>
+                <wp:effectExtent l="0" t="0" r="0" b="0"/>
+                <wp:wrapSquare wrapText="bothSides"/>
+                <wp:docPr id="47" name="Text Box 6"/>
+                <wp:cNvGraphicFramePr/>
+                <a:graphic xmlns:a="http://schemas.openxmlformats.org/drawingml/2006/main">
+                  <a:graphicData uri="http://schemas.microsoft.com/office/word/2010/wordprocessingShape">
+                    <wps:wsp>
+                      <wps:cNvSpPr txBox="1"/>
+                      <wps:spPr>
+                        <a:xfrm>
+                          <a:off x="0" y="0"/>
+                          <a:ext cx="800100" cy="198120"/>
+                        </a:xfrm>
+                        <a:prstGeom prst="rect">
+                          <a:avLst/>
+                        </a:prstGeom>
+                        <a:solidFill>
+                          <a:prstClr val="white"/>
+                        </a:solidFill>
+                        <a:ln>
+                          <a:noFill/>
+                        </a:ln>
+                      </wps:spPr>
+                      <wps:txbx>
+                        <w:txbxContent>
+                          <w:p>
+                            <w:pPr>
+                              <w:pStyle w:val="Descripcin"/>
+                              <w:rPr>
+                                <w:b/>
+                                <w:bCs/>
+                                <w:noProof/>
+                              </w:rPr>
+                            </w:pPr>
+                            <w:r>
+                              <w:rPr>
+                                <w:b/>
+                                <w:bCs/>
+                              </w:rPr>
+                              <w:t xml:space="preserve">Figura </w:t>
+                            </w:r>
+                            <w:r>
+                              <w:rPr>
+                                <w:b/>
+                                <w:bCs/>
+                              </w:rPr>
+                              <w:t>1</w:t>
+                            </w:r>
+                            <w:r>
+                              <w:rPr>
+                                <w:b/>
+                                <w:bCs/>
+                              </w:rPr>
+                              <w:t>3</w:t>
+                            </w:r>
+                          </w:p>
+                        </w:txbxContent>
+                      </wps:txbx>
+                      <wps:bodyPr rot="0" spcFirstLastPara="0" vertOverflow="overflow" horzOverflow="overflow" vert="horz" wrap="square" lIns="0" tIns="0" rIns="0" bIns="0" numCol="1" spcCol="0" rtlCol="0" fromWordArt="0" anchor="t" anchorCtr="0" forceAA="0" compatLnSpc="1">
+                        <a:prstTxWarp prst="textNoShape">
+                          <a:avLst/>
+                        </a:prstTxWarp>
+                        <a:noAutofit/>
+                      </wps:bodyPr>
+                    </wps:wsp>
+                  </a:graphicData>
+                </a:graphic>
+                <wp14:sizeRelH relativeFrom="margin">
+                  <wp14:pctWidth>0</wp14:pctWidth>
+                </wp14:sizeRelH>
+                <wp14:sizeRelV relativeFrom="margin">
+                  <wp14:pctHeight>0</wp14:pctHeight>
+                </wp14:sizeRelV>
+              </wp:anchor>
+            </w:drawing>
+          </mc:Choice>
+          <mc:Fallback>
+            <w:pict>
+              <v:shape w14:anchorId="79E2675E" id="_x0000_s1054" type="#_x0000_t202" style="position:absolute;margin-left:326pt;margin-top:96.95pt;width:63pt;height:15.6pt;z-index:251669504;visibility:visible;mso-wrap-style:square;mso-width-percent:0;mso-height-percent:0;mso-wrap-distance-left:9pt;mso-wrap-distance-top:0;mso-wrap-distance-right:9pt;mso-wrap-distance-bottom:0;mso-position-horizontal:absolute;mso-position-horizontal-relative:margin;mso-position-vertical:absolute;mso-position-vertical-relative:text;mso-width-percent:0;mso-height-percent:0;mso-width-relative:margin;mso-height-relative:margin;v-text-anchor:top" o:gfxdata="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" stroked="f">
+                <v:textbox inset="0,0,0,0">
+                  <w:txbxContent>
+                    <w:p>
+                      <w:pPr>
+                        <w:pStyle w:val="Descripcin"/>
+                        <w:rPr>
+                          <w:b/>
+                          <w:bCs/>
+                          <w:noProof/>
+                        </w:rPr>
+                      </w:pPr>
+                      <w:r>
+                        <w:rPr>
+                          <w:b/>
+                          <w:bCs/>
+                        </w:rPr>
+                        <w:t xml:space="preserve">Figura </w:t>
+                      </w:r>
+                      <w:r>
+                        <w:rPr>
+                          <w:b/>
+                          <w:bCs/>
+                        </w:rPr>
+                        <w:t>1</w:t>
+                      </w:r>
+                      <w:r>
+                        <w:rPr>
+                          <w:b/>
+                          <w:bCs/>
+                        </w:rPr>
+                        <w:t>3</w:t>
+                      </w:r>
+                    </w:p>
+                  </w:txbxContent>
+                </v:textbox>
+                <w10:wrap type="square" anchorx="margin"/>
+              </v:shape>
+            </w:pict>
+          </mc:Fallback>
+        </mc:AlternateContent>
+      </w:r>
+    </w:p>
     <w:sectPr>
-      <w:headerReference w:type="default" r:id="rId32"/>
-      <w:footerReference w:type="default" r:id="rId33"/>
+      <w:headerReference w:type="default" r:id="rId38"/>
+      <w:footerReference w:type="default" r:id="rId39"/>
       <w:pgSz w:w="11906" w:h="16838"/>
       <w:pgMar w:top="1417" w:right="1701" w:bottom="1417" w:left="1701" w:header="340" w:footer="708" w:gutter="0"/>
       <w:pgNumType w:start="0"/>
@@ -26959,18 +29120,18 @@
 </file>
 
 <file path=customXml/item3.xml><?xml version="1.0" encoding="utf-8"?>
-<p:properties xmlns:p="http://schemas.microsoft.com/office/2006/metadata/properties" xmlns:xsi="http://www.w3.org/2001/XMLSchema-instance" xmlns:pc="http://schemas.microsoft.com/office/infopath/2007/PartnerControls">
-  <documentManagement/>
-</p:properties>
-</file>
-
-<file path=customXml/item4.xml><?xml version="1.0" encoding="utf-8"?>
 <?mso-contentType ?>
 <FormTemplates xmlns="http://schemas.microsoft.com/sharepoint/v3/contenttype/forms">
   <Display>DocumentLibraryForm</Display>
   <Edit>DocumentLibraryForm</Edit>
   <New>DocumentLibraryForm</New>
 </FormTemplates>
+</file>
+
+<file path=customXml/item4.xml><?xml version="1.0" encoding="utf-8"?>
+<p:properties xmlns:p="http://schemas.microsoft.com/office/2006/metadata/properties" xmlns:xsi="http://www.w3.org/2001/XMLSchema-instance" xmlns:pc="http://schemas.microsoft.com/office/infopath/2007/PartnerControls">
+  <documentManagement/>
+</p:properties>
 </file>
 
 <file path=customXml/item5.xml><?xml version="1.0" encoding="utf-8"?>
@@ -27005,23 +29166,6 @@
 </file>
 
 <file path=customXml/itemProps3.xml><?xml version="1.0" encoding="utf-8"?>
-<ds:datastoreItem xmlns:ds="http://schemas.openxmlformats.org/officeDocument/2006/customXml" ds:itemID="{98670196-FBFF-4B13-BEBE-28BAEAF9CB3D}">
-  <ds:schemaRefs>
-    <ds:schemaRef ds:uri="http://purl.org/dc/dcmitype/"/>
-    <ds:schemaRef ds:uri="831e9914-71b9-4241-936e-141d0bcbf74e"/>
-    <ds:schemaRef ds:uri="http://schemas.openxmlformats.org/package/2006/metadata/core-properties"/>
-    <ds:schemaRef ds:uri="8e7a142d-5745-454d-a246-fca1924d4335"/>
-    <ds:schemaRef ds:uri="http://schemas.microsoft.com/office/2006/metadata/properties"/>
-    <ds:schemaRef ds:uri="http://schemas.microsoft.com/office/2006/documentManagement/types"/>
-    <ds:schemaRef ds:uri="http://purl.org/dc/terms/"/>
-    <ds:schemaRef ds:uri="http://schemas.microsoft.com/office/infopath/2007/PartnerControls"/>
-    <ds:schemaRef ds:uri="http://www.w3.org/XML/1998/namespace"/>
-    <ds:schemaRef ds:uri="http://purl.org/dc/elements/1.1/"/>
-  </ds:schemaRefs>
-</ds:datastoreItem>
-</file>
-
-<file path=customXml/itemProps4.xml><?xml version="1.0" encoding="utf-8"?>
 <ds:datastoreItem xmlns:ds="http://schemas.openxmlformats.org/officeDocument/2006/customXml" ds:itemID="{E933FE8E-07A2-4489-9E05-8DAA621C3280}">
   <ds:schemaRefs>
     <ds:schemaRef ds:uri="http://schemas.microsoft.com/sharepoint/v3/contenttype/forms"/>
@@ -27029,8 +29173,25 @@
 </ds:datastoreItem>
 </file>
 
+<file path=customXml/itemProps4.xml><?xml version="1.0" encoding="utf-8"?>
+<ds:datastoreItem xmlns:ds="http://schemas.openxmlformats.org/officeDocument/2006/customXml" ds:itemID="{98670196-FBFF-4B13-BEBE-28BAEAF9CB3D}">
+  <ds:schemaRefs>
+    <ds:schemaRef ds:uri="http://schemas.microsoft.com/office/infopath/2007/PartnerControls"/>
+    <ds:schemaRef ds:uri="http://schemas.microsoft.com/office/2006/documentManagement/types"/>
+    <ds:schemaRef ds:uri="http://purl.org/dc/elements/1.1/"/>
+    <ds:schemaRef ds:uri="http://www.w3.org/XML/1998/namespace"/>
+    <ds:schemaRef ds:uri="http://purl.org/dc/dcmitype/"/>
+    <ds:schemaRef ds:uri="8e7a142d-5745-454d-a246-fca1924d4335"/>
+    <ds:schemaRef ds:uri="http://schemas.microsoft.com/office/2006/metadata/properties"/>
+    <ds:schemaRef ds:uri="http://schemas.openxmlformats.org/package/2006/metadata/core-properties"/>
+    <ds:schemaRef ds:uri="831e9914-71b9-4241-936e-141d0bcbf74e"/>
+    <ds:schemaRef ds:uri="http://purl.org/dc/terms/"/>
+  </ds:schemaRefs>
+</ds:datastoreItem>
+</file>
+
 <file path=customXml/itemProps5.xml><?xml version="1.0" encoding="utf-8"?>
-<ds:datastoreItem xmlns:ds="http://schemas.openxmlformats.org/officeDocument/2006/customXml" ds:itemID="{989D819B-3788-49DA-BA06-A743CADC9B22}">
+<ds:datastoreItem xmlns:ds="http://schemas.openxmlformats.org/officeDocument/2006/customXml" ds:itemID="{08AF7F1D-82D6-48A5-9B49-684BA44F62F6}">
   <ds:schemaRefs>
     <ds:schemaRef ds:uri="http://schemas.openxmlformats.org/officeDocument/2006/bibliography"/>
   </ds:schemaRefs>

</xml_diff>